<commit_message>
se agregaron mapas, no hay descripcion
</commit_message>
<xml_diff>
--- a/tesis.docx
+++ b/tesis.docx
@@ -11740,8 +11740,6 @@
         </w:rPr>
         <w:t xml:space="preserve"> </w:t>
       </w:r>
-      <w:bookmarkStart w:id="40" w:name="_GoBack"/>
-      <w:bookmarkEnd w:id="40"/>
       <w:r>
         <w:rPr>
           <w:rFonts w:ascii="Times New Roman" w:hAnsi="Times New Roman" w:cs="Times New Roman"/>
@@ -11795,7 +11793,7 @@
           <w:color w:val="000000" w:themeColor="text1"/>
         </w:rPr>
       </w:pPr>
-      <w:bookmarkStart w:id="41" w:name="_Toc422076798"/>
+      <w:bookmarkStart w:id="40" w:name="_Toc422076798"/>
       <w:r>
         <w:rPr>
           <w:rFonts w:ascii="Times New Roman" w:hAnsi="Times New Roman" w:cs="Times New Roman"/>
@@ -11803,7 +11801,7 @@
         </w:rPr>
         <w:t>Requerimientos no funcionales</w:t>
       </w:r>
-      <w:bookmarkEnd w:id="41"/>
+      <w:bookmarkEnd w:id="40"/>
     </w:p>
     <w:p/>
     <w:p>
@@ -11995,16 +11993,6 @@
     <w:p/>
     <w:p/>
     <w:p/>
-    <w:p/>
-    <w:p/>
-    <w:p/>
-    <w:p/>
-    <w:p/>
-    <w:p/>
-    <w:p/>
-    <w:p/>
-    <w:p/>
-    <w:p/>
     <w:p>
       <w:pPr>
         <w:pStyle w:val="Ttulo1"/>
@@ -12017,15 +12005,16 @@
           <w:color w:val="000000" w:themeColor="text1"/>
         </w:rPr>
       </w:pPr>
-      <w:bookmarkStart w:id="42" w:name="_Toc422076799"/>
-      <w:r>
-        <w:rPr>
-          <w:rFonts w:ascii="Times New Roman" w:hAnsi="Times New Roman" w:cs="Times New Roman"/>
-          <w:color w:val="000000" w:themeColor="text1"/>
-        </w:rPr>
+      <w:bookmarkStart w:id="41" w:name="_Toc422076799"/>
+      <w:r>
+        <w:rPr>
+          <w:rFonts w:ascii="Times New Roman" w:hAnsi="Times New Roman" w:cs="Times New Roman"/>
+          <w:color w:val="000000" w:themeColor="text1"/>
+        </w:rPr>
+        <w:lastRenderedPageBreak/>
         <w:t>Diseño</w:t>
       </w:r>
-      <w:bookmarkEnd w:id="42"/>
+      <w:bookmarkEnd w:id="41"/>
     </w:p>
     <w:p/>
     <w:p>
@@ -12040,7 +12029,7 @@
           <w:color w:val="000000" w:themeColor="text1"/>
         </w:rPr>
       </w:pPr>
-      <w:bookmarkStart w:id="43" w:name="_Toc422076800"/>
+      <w:bookmarkStart w:id="42" w:name="_Toc422076800"/>
       <w:r>
         <w:rPr>
           <w:rFonts w:ascii="Times New Roman" w:hAnsi="Times New Roman" w:cs="Times New Roman"/>
@@ -12048,10 +12037,17 @@
         </w:rPr>
         <w:t>Diagrama de bloques</w:t>
       </w:r>
+      <w:bookmarkEnd w:id="42"/>
+    </w:p>
+    <w:p>
+      <w:bookmarkStart w:id="43" w:name="_GoBack"/>
       <w:bookmarkEnd w:id="43"/>
     </w:p>
-    <w:p/>
-    <w:p/>
+    <w:p>
+      <w:r>
+        <w:t xml:space="preserve">El siguiente diagrama muestra su diseño en arquitectura por capas </w:t>
+      </w:r>
+    </w:p>
     <w:p/>
     <w:p>
       <w:r>
@@ -12062,8 +12058,8 @@
         <w:lastRenderedPageBreak/>
         <w:drawing>
           <wp:inline distT="0" distB="0" distL="0" distR="0">
-            <wp:extent cx="5400000" cy="4680000"/>
-            <wp:effectExtent l="0" t="0" r="0" b="6350"/>
+            <wp:extent cx="5760000" cy="6480000"/>
+            <wp:effectExtent l="0" t="0" r="0" b="0"/>
             <wp:docPr id="5" name="Imagen 5" descr="C:\Users\sasson\Desktop\Proyecto Titulación\diagrama_bloques_final.png"/>
             <wp:cNvGraphicFramePr>
               <a:graphicFrameLocks xmlns:a="http://schemas.openxmlformats.org/drawingml/2006/main"/>
@@ -12093,7 +12089,7 @@
                   <pic:spPr bwMode="auto">
                     <a:xfrm>
                       <a:off x="0" y="0"/>
-                      <a:ext cx="5400000" cy="4680000"/>
+                      <a:ext cx="5760000" cy="6480000"/>
                     </a:xfrm>
                     <a:prstGeom prst="rect">
                       <a:avLst/>
@@ -12110,10 +12106,6 @@
         </w:drawing>
       </w:r>
     </w:p>
-    <w:p/>
-    <w:p/>
-    <w:p/>
-    <w:p/>
     <w:p>
       <w:pPr>
         <w:pStyle w:val="Ttulo2"/>
@@ -12138,7 +12130,6 @@
     </w:p>
     <w:p/>
     <w:p/>
-    <w:p/>
     <w:p>
       <w:r>
         <w:rPr>
@@ -12147,19 +12138,19 @@
         </w:rPr>
         <w:lastRenderedPageBreak/>
         <w:drawing>
-          <wp:inline distT="0" distB="0" distL="0" distR="0" wp14:anchorId="764B70FC" wp14:editId="473A5A46">
-            <wp:extent cx="5610225" cy="5448300"/>
-            <wp:effectExtent l="0" t="0" r="9525" b="0"/>
-            <wp:docPr id="6" name="Imagen 6" descr="C:\Users\sasson\Desktop\Proyecto Titulación\casos_uso.png"/>
+          <wp:inline distT="0" distB="0" distL="0" distR="0" wp14:anchorId="6AF3EBCC" wp14:editId="2AA9EBB2">
+            <wp:extent cx="5760000" cy="6480000"/>
+            <wp:effectExtent l="0" t="0" r="0" b="0"/>
+            <wp:docPr id="7" name="Imagen 7" descr="C:\Users\JITOLEDO\Downloads\EduDown-master\diagramas\casos_uso.png"/>
             <wp:cNvGraphicFramePr>
-              <a:graphicFrameLocks xmlns:a="http://schemas.openxmlformats.org/drawingml/2006/main" noChangeAspect="1"/>
+              <a:graphicFrameLocks xmlns:a="http://schemas.openxmlformats.org/drawingml/2006/main"/>
             </wp:cNvGraphicFramePr>
             <a:graphic xmlns:a="http://schemas.openxmlformats.org/drawingml/2006/main">
               <a:graphicData uri="http://schemas.openxmlformats.org/drawingml/2006/picture">
                 <pic:pic xmlns:pic="http://schemas.openxmlformats.org/drawingml/2006/picture">
                   <pic:nvPicPr>
-                    <pic:cNvPr id="0" name="Picture 2" descr="C:\Users\sasson\Desktop\Proyecto Titulación\casos_uso.png"/>
-                    <pic:cNvPicPr>
+                    <pic:cNvPr id="0" name="Picture 2" descr="C:\Users\JITOLEDO\Downloads\EduDown-master\diagramas\casos_uso.png"/>
+                    <pic:cNvPicPr preferRelativeResize="0">
                       <a:picLocks noChangeAspect="1" noChangeArrowheads="1"/>
                     </pic:cNvPicPr>
                   </pic:nvPicPr>
@@ -12179,7 +12170,7 @@
                   <pic:spPr bwMode="auto">
                     <a:xfrm>
                       <a:off x="0" y="0"/>
-                      <a:ext cx="5610225" cy="5448300"/>
+                      <a:ext cx="5760000" cy="6480000"/>
                     </a:xfrm>
                     <a:prstGeom prst="rect">
                       <a:avLst/>
@@ -12197,11 +12188,648 @@
       </w:r>
     </w:p>
     <w:p/>
+    <w:p>
+      <w:pPr>
+        <w:pStyle w:val="Ttulo2"/>
+        <w:numPr>
+          <w:ilvl w:val="0"/>
+          <w:numId w:val="24"/>
+        </w:numPr>
+        <w:rPr>
+          <w:rFonts w:ascii="Times New Roman" w:hAnsi="Times New Roman" w:cs="Times New Roman"/>
+          <w:color w:val="000000" w:themeColor="text1"/>
+        </w:rPr>
+      </w:pPr>
+      <w:r>
+        <w:rPr>
+          <w:rFonts w:ascii="Times New Roman" w:hAnsi="Times New Roman" w:cs="Times New Roman"/>
+          <w:color w:val="000000" w:themeColor="text1"/>
+        </w:rPr>
+        <w:t>Diagrama de C</w:t>
+      </w:r>
+      <w:r>
+        <w:rPr>
+          <w:rFonts w:ascii="Times New Roman" w:hAnsi="Times New Roman" w:cs="Times New Roman"/>
+          <w:color w:val="000000" w:themeColor="text1"/>
+        </w:rPr>
+        <w:t>lases</w:t>
+      </w:r>
+    </w:p>
+    <w:p>
+      <w:pPr>
+        <w:pStyle w:val="Prrafodelista"/>
+        <w:jc w:val="both"/>
+      </w:pPr>
+    </w:p>
+    <w:p>
+      <w:pPr>
+        <w:pStyle w:val="Ttulo3"/>
+        <w:numPr>
+          <w:ilvl w:val="0"/>
+          <w:numId w:val="35"/>
+        </w:numPr>
+        <w:rPr>
+          <w:rFonts w:ascii="Times New Roman" w:hAnsi="Times New Roman" w:cs="Times New Roman"/>
+          <w:color w:val="000000" w:themeColor="text1"/>
+        </w:rPr>
+      </w:pPr>
+      <w:r>
+        <w:rPr>
+          <w:rFonts w:ascii="Times New Roman" w:hAnsi="Times New Roman" w:cs="Times New Roman"/>
+          <w:color w:val="000000" w:themeColor="text1"/>
+        </w:rPr>
+        <w:t>Clase Configuración</w:t>
+      </w:r>
+    </w:p>
+    <w:p/>
+    <w:p>
+      <w:pPr>
+        <w:pStyle w:val="Prrafodelista"/>
+        <w:jc w:val="both"/>
+      </w:pPr>
+      <w:r>
+        <w:rPr>
+          <w:noProof/>
+          <w:lang w:val="es-MX" w:eastAsia="es-MX"/>
+        </w:rPr>
+        <w:lastRenderedPageBreak/>
+        <w:drawing>
+          <wp:inline distT="0" distB="0" distL="0" distR="0" wp14:anchorId="16F085B3" wp14:editId="2445E3DE">
+            <wp:extent cx="2781300" cy="1647825"/>
+            <wp:effectExtent l="0" t="0" r="0" b="9525"/>
+            <wp:docPr id="8" name="Imagen 8" descr="C:\Users\JITOLEDO\Downloads\EduDown-master\diagramas\clases\config.png"/>
+            <wp:cNvGraphicFramePr>
+              <a:graphicFrameLocks xmlns:a="http://schemas.openxmlformats.org/drawingml/2006/main" noChangeAspect="1"/>
+            </wp:cNvGraphicFramePr>
+            <a:graphic xmlns:a="http://schemas.openxmlformats.org/drawingml/2006/main">
+              <a:graphicData uri="http://schemas.openxmlformats.org/drawingml/2006/picture">
+                <pic:pic xmlns:pic="http://schemas.openxmlformats.org/drawingml/2006/picture">
+                  <pic:nvPicPr>
+                    <pic:cNvPr id="0" name="Picture 4" descr="C:\Users\JITOLEDO\Downloads\EduDown-master\diagramas\clases\config.png"/>
+                    <pic:cNvPicPr>
+                      <a:picLocks noChangeAspect="1" noChangeArrowheads="1"/>
+                    </pic:cNvPicPr>
+                  </pic:nvPicPr>
+                  <pic:blipFill>
+                    <a:blip r:embed="rId21">
+                      <a:extLst>
+                        <a:ext uri="{28A0092B-C50C-407E-A947-70E740481C1C}">
+                          <a14:useLocalDpi xmlns:a14="http://schemas.microsoft.com/office/drawing/2010/main" val="0"/>
+                        </a:ext>
+                      </a:extLst>
+                    </a:blip>
+                    <a:srcRect/>
+                    <a:stretch>
+                      <a:fillRect/>
+                    </a:stretch>
+                  </pic:blipFill>
+                  <pic:spPr bwMode="auto">
+                    <a:xfrm>
+                      <a:off x="0" y="0"/>
+                      <a:ext cx="2781300" cy="1647825"/>
+                    </a:xfrm>
+                    <a:prstGeom prst="rect">
+                      <a:avLst/>
+                    </a:prstGeom>
+                    <a:noFill/>
+                    <a:ln>
+                      <a:noFill/>
+                    </a:ln>
+                  </pic:spPr>
+                </pic:pic>
+              </a:graphicData>
+            </a:graphic>
+          </wp:inline>
+        </w:drawing>
+      </w:r>
+    </w:p>
+    <w:p>
+      <w:pPr>
+        <w:pStyle w:val="Prrafodelista"/>
+        <w:jc w:val="both"/>
+      </w:pPr>
+    </w:p>
+    <w:p>
+      <w:pPr>
+        <w:pStyle w:val="Ttulo3"/>
+        <w:numPr>
+          <w:ilvl w:val="0"/>
+          <w:numId w:val="35"/>
+        </w:numPr>
+        <w:rPr>
+          <w:rFonts w:ascii="Times New Roman" w:hAnsi="Times New Roman" w:cs="Times New Roman"/>
+          <w:color w:val="000000" w:themeColor="text1"/>
+        </w:rPr>
+      </w:pPr>
+      <w:r>
+        <w:rPr>
+          <w:rFonts w:ascii="Times New Roman" w:hAnsi="Times New Roman" w:cs="Times New Roman"/>
+          <w:color w:val="000000" w:themeColor="text1"/>
+        </w:rPr>
+        <w:t xml:space="preserve">Clase </w:t>
+      </w:r>
+      <w:r>
+        <w:rPr>
+          <w:rFonts w:ascii="Times New Roman" w:hAnsi="Times New Roman" w:cs="Times New Roman"/>
+          <w:color w:val="000000" w:themeColor="text1"/>
+        </w:rPr>
+        <w:t>Seguridad</w:t>
+      </w:r>
+    </w:p>
+    <w:p/>
+    <w:p>
+      <w:r>
+        <w:rPr>
+          <w:noProof/>
+          <w:lang w:val="es-MX" w:eastAsia="es-MX"/>
+        </w:rPr>
+        <w:drawing>
+          <wp:inline distT="0" distB="0" distL="0" distR="0" wp14:anchorId="6558F5E6" wp14:editId="20DE52FF">
+            <wp:extent cx="3181350" cy="1428750"/>
+            <wp:effectExtent l="0" t="0" r="0" b="0"/>
+            <wp:docPr id="9" name="Imagen 9" descr="C:\Users\JITOLEDO\Downloads\EduDown-master\diagramas\clases\seguridad.png"/>
+            <wp:cNvGraphicFramePr>
+              <a:graphicFrameLocks xmlns:a="http://schemas.openxmlformats.org/drawingml/2006/main" noChangeAspect="1"/>
+            </wp:cNvGraphicFramePr>
+            <a:graphic xmlns:a="http://schemas.openxmlformats.org/drawingml/2006/main">
+              <a:graphicData uri="http://schemas.openxmlformats.org/drawingml/2006/picture">
+                <pic:pic xmlns:pic="http://schemas.openxmlformats.org/drawingml/2006/picture">
+                  <pic:nvPicPr>
+                    <pic:cNvPr id="0" name="Picture 5" descr="C:\Users\JITOLEDO\Downloads\EduDown-master\diagramas\clases\seguridad.png"/>
+                    <pic:cNvPicPr>
+                      <a:picLocks noChangeAspect="1" noChangeArrowheads="1"/>
+                    </pic:cNvPicPr>
+                  </pic:nvPicPr>
+                  <pic:blipFill>
+                    <a:blip r:embed="rId22">
+                      <a:extLst>
+                        <a:ext uri="{28A0092B-C50C-407E-A947-70E740481C1C}">
+                          <a14:useLocalDpi xmlns:a14="http://schemas.microsoft.com/office/drawing/2010/main" val="0"/>
+                        </a:ext>
+                      </a:extLst>
+                    </a:blip>
+                    <a:srcRect/>
+                    <a:stretch>
+                      <a:fillRect/>
+                    </a:stretch>
+                  </pic:blipFill>
+                  <pic:spPr bwMode="auto">
+                    <a:xfrm>
+                      <a:off x="0" y="0"/>
+                      <a:ext cx="3181350" cy="1428750"/>
+                    </a:xfrm>
+                    <a:prstGeom prst="rect">
+                      <a:avLst/>
+                    </a:prstGeom>
+                    <a:noFill/>
+                    <a:ln>
+                      <a:noFill/>
+                    </a:ln>
+                  </pic:spPr>
+                </pic:pic>
+              </a:graphicData>
+            </a:graphic>
+          </wp:inline>
+        </w:drawing>
+      </w:r>
+    </w:p>
+    <w:p/>
+    <w:p>
+      <w:pPr>
+        <w:pStyle w:val="Ttulo3"/>
+        <w:numPr>
+          <w:ilvl w:val="0"/>
+          <w:numId w:val="35"/>
+        </w:numPr>
+        <w:rPr>
+          <w:rFonts w:ascii="Times New Roman" w:hAnsi="Times New Roman" w:cs="Times New Roman"/>
+          <w:color w:val="000000" w:themeColor="text1"/>
+        </w:rPr>
+      </w:pPr>
+      <w:r>
+        <w:rPr>
+          <w:rFonts w:ascii="Times New Roman" w:hAnsi="Times New Roman" w:cs="Times New Roman"/>
+          <w:color w:val="000000" w:themeColor="text1"/>
+        </w:rPr>
+        <w:t xml:space="preserve">Clase </w:t>
+      </w:r>
+      <w:proofErr w:type="spellStart"/>
+      <w:r>
+        <w:rPr>
+          <w:rFonts w:ascii="Times New Roman" w:hAnsi="Times New Roman" w:cs="Times New Roman"/>
+          <w:color w:val="000000" w:themeColor="text1"/>
+        </w:rPr>
+        <w:t>Helper</w:t>
+      </w:r>
+      <w:proofErr w:type="spellEnd"/>
+    </w:p>
+    <w:p/>
+    <w:p>
+      <w:r>
+        <w:rPr>
+          <w:noProof/>
+          <w:lang w:val="es-MX" w:eastAsia="es-MX"/>
+        </w:rPr>
+        <w:drawing>
+          <wp:inline distT="0" distB="0" distL="0" distR="0" wp14:anchorId="74E2C598" wp14:editId="3AC353DA">
+            <wp:extent cx="3114675" cy="1771650"/>
+            <wp:effectExtent l="0" t="0" r="9525" b="0"/>
+            <wp:docPr id="10" name="Imagen 10" descr="C:\Users\JITOLEDO\Downloads\EduDown-master\diagramas\clases\helper.png"/>
+            <wp:cNvGraphicFramePr>
+              <a:graphicFrameLocks xmlns:a="http://schemas.openxmlformats.org/drawingml/2006/main" noChangeAspect="1"/>
+            </wp:cNvGraphicFramePr>
+            <a:graphic xmlns:a="http://schemas.openxmlformats.org/drawingml/2006/main">
+              <a:graphicData uri="http://schemas.openxmlformats.org/drawingml/2006/picture">
+                <pic:pic xmlns:pic="http://schemas.openxmlformats.org/drawingml/2006/picture">
+                  <pic:nvPicPr>
+                    <pic:cNvPr id="0" name="Picture 6" descr="C:\Users\JITOLEDO\Downloads\EduDown-master\diagramas\clases\helper.png"/>
+                    <pic:cNvPicPr>
+                      <a:picLocks noChangeAspect="1" noChangeArrowheads="1"/>
+                    </pic:cNvPicPr>
+                  </pic:nvPicPr>
+                  <pic:blipFill>
+                    <a:blip r:embed="rId23">
+                      <a:extLst>
+                        <a:ext uri="{28A0092B-C50C-407E-A947-70E740481C1C}">
+                          <a14:useLocalDpi xmlns:a14="http://schemas.microsoft.com/office/drawing/2010/main" val="0"/>
+                        </a:ext>
+                      </a:extLst>
+                    </a:blip>
+                    <a:srcRect/>
+                    <a:stretch>
+                      <a:fillRect/>
+                    </a:stretch>
+                  </pic:blipFill>
+                  <pic:spPr bwMode="auto">
+                    <a:xfrm>
+                      <a:off x="0" y="0"/>
+                      <a:ext cx="3114675" cy="1771650"/>
+                    </a:xfrm>
+                    <a:prstGeom prst="rect">
+                      <a:avLst/>
+                    </a:prstGeom>
+                    <a:noFill/>
+                    <a:ln>
+                      <a:noFill/>
+                    </a:ln>
+                  </pic:spPr>
+                </pic:pic>
+              </a:graphicData>
+            </a:graphic>
+          </wp:inline>
+        </w:drawing>
+      </w:r>
+    </w:p>
+    <w:p>
+      <w:pPr>
+        <w:pStyle w:val="Ttulo3"/>
+        <w:numPr>
+          <w:ilvl w:val="0"/>
+          <w:numId w:val="35"/>
+        </w:numPr>
+        <w:rPr>
+          <w:rFonts w:ascii="Times New Roman" w:hAnsi="Times New Roman" w:cs="Times New Roman"/>
+          <w:color w:val="000000" w:themeColor="text1"/>
+        </w:rPr>
+      </w:pPr>
+      <w:r>
+        <w:rPr>
+          <w:rFonts w:ascii="Times New Roman" w:hAnsi="Times New Roman" w:cs="Times New Roman"/>
+          <w:color w:val="000000" w:themeColor="text1"/>
+        </w:rPr>
+        <w:t xml:space="preserve">Clase </w:t>
+      </w:r>
+      <w:r>
+        <w:rPr>
+          <w:rFonts w:ascii="Times New Roman" w:hAnsi="Times New Roman" w:cs="Times New Roman"/>
+          <w:color w:val="000000" w:themeColor="text1"/>
+        </w:rPr>
+        <w:t>de los Juegos</w:t>
+      </w:r>
+    </w:p>
+    <w:p/>
+    <w:p>
+      <w:r>
+        <w:rPr>
+          <w:noProof/>
+          <w:lang w:val="es-MX" w:eastAsia="es-MX"/>
+        </w:rPr>
+        <w:lastRenderedPageBreak/>
+        <w:drawing>
+          <wp:inline distT="0" distB="0" distL="0" distR="0" wp14:anchorId="667675B4" wp14:editId="698E7738">
+            <wp:extent cx="5612130" cy="3145155"/>
+            <wp:effectExtent l="0" t="0" r="7620" b="0"/>
+            <wp:docPr id="11" name="Imagen 11" descr="C:\Users\JITOLEDO\Downloads\EduDown-master\diagramas\clases\controlador.juegos.png"/>
+            <wp:cNvGraphicFramePr>
+              <a:graphicFrameLocks xmlns:a="http://schemas.openxmlformats.org/drawingml/2006/main" noChangeAspect="1"/>
+            </wp:cNvGraphicFramePr>
+            <a:graphic xmlns:a="http://schemas.openxmlformats.org/drawingml/2006/main">
+              <a:graphicData uri="http://schemas.openxmlformats.org/drawingml/2006/picture">
+                <pic:pic xmlns:pic="http://schemas.openxmlformats.org/drawingml/2006/picture">
+                  <pic:nvPicPr>
+                    <pic:cNvPr id="0" name="Picture 7" descr="C:\Users\JITOLEDO\Downloads\EduDown-master\diagramas\clases\controlador.juegos.png"/>
+                    <pic:cNvPicPr>
+                      <a:picLocks noChangeAspect="1" noChangeArrowheads="1"/>
+                    </pic:cNvPicPr>
+                  </pic:nvPicPr>
+                  <pic:blipFill>
+                    <a:blip r:embed="rId24">
+                      <a:extLst>
+                        <a:ext uri="{28A0092B-C50C-407E-A947-70E740481C1C}">
+                          <a14:useLocalDpi xmlns:a14="http://schemas.microsoft.com/office/drawing/2010/main" val="0"/>
+                        </a:ext>
+                      </a:extLst>
+                    </a:blip>
+                    <a:srcRect/>
+                    <a:stretch>
+                      <a:fillRect/>
+                    </a:stretch>
+                  </pic:blipFill>
+                  <pic:spPr bwMode="auto">
+                    <a:xfrm>
+                      <a:off x="0" y="0"/>
+                      <a:ext cx="5612130" cy="3145155"/>
+                    </a:xfrm>
+                    <a:prstGeom prst="rect">
+                      <a:avLst/>
+                    </a:prstGeom>
+                    <a:noFill/>
+                    <a:ln>
+                      <a:noFill/>
+                    </a:ln>
+                  </pic:spPr>
+                </pic:pic>
+              </a:graphicData>
+            </a:graphic>
+          </wp:inline>
+        </w:drawing>
+      </w:r>
+    </w:p>
+    <w:p/>
+    <w:p/>
+    <w:p/>
+    <w:p/>
+    <w:p>
+      <w:pPr>
+        <w:pStyle w:val="Ttulo3"/>
+        <w:numPr>
+          <w:ilvl w:val="0"/>
+          <w:numId w:val="35"/>
+        </w:numPr>
+        <w:rPr>
+          <w:rFonts w:ascii="Times New Roman" w:hAnsi="Times New Roman" w:cs="Times New Roman"/>
+          <w:color w:val="000000" w:themeColor="text1"/>
+        </w:rPr>
+      </w:pPr>
+      <w:r>
+        <w:rPr>
+          <w:rFonts w:ascii="Times New Roman" w:hAnsi="Times New Roman" w:cs="Times New Roman"/>
+          <w:color w:val="000000" w:themeColor="text1"/>
+        </w:rPr>
+        <w:t xml:space="preserve">Clase de los </w:t>
+      </w:r>
+      <w:r>
+        <w:rPr>
+          <w:rFonts w:ascii="Times New Roman" w:hAnsi="Times New Roman" w:cs="Times New Roman"/>
+          <w:color w:val="000000" w:themeColor="text1"/>
+        </w:rPr>
+        <w:t xml:space="preserve">Controladores de los </w:t>
+      </w:r>
+      <w:r>
+        <w:rPr>
+          <w:rFonts w:ascii="Times New Roman" w:hAnsi="Times New Roman" w:cs="Times New Roman"/>
+          <w:color w:val="000000" w:themeColor="text1"/>
+        </w:rPr>
+        <w:t>Juegos</w:t>
+      </w:r>
+    </w:p>
+    <w:p/>
+    <w:p>
+      <w:r>
+        <w:rPr>
+          <w:noProof/>
+          <w:lang w:val="es-MX" w:eastAsia="es-MX"/>
+        </w:rPr>
+        <w:lastRenderedPageBreak/>
+        <w:drawing>
+          <wp:inline distT="0" distB="0" distL="0" distR="0" wp14:anchorId="4D3A907C" wp14:editId="5AC5C27B">
+            <wp:extent cx="5760000" cy="6480000"/>
+            <wp:effectExtent l="0" t="0" r="0" b="0"/>
+            <wp:docPr id="12" name="Imagen 12" descr="C:\Users\JITOLEDO\Downloads\EduDown-master\diagramas\clases\controlador.png"/>
+            <wp:cNvGraphicFramePr>
+              <a:graphicFrameLocks xmlns:a="http://schemas.openxmlformats.org/drawingml/2006/main"/>
+            </wp:cNvGraphicFramePr>
+            <a:graphic xmlns:a="http://schemas.openxmlformats.org/drawingml/2006/main">
+              <a:graphicData uri="http://schemas.openxmlformats.org/drawingml/2006/picture">
+                <pic:pic xmlns:pic="http://schemas.openxmlformats.org/drawingml/2006/picture">
+                  <pic:nvPicPr>
+                    <pic:cNvPr id="0" name="Picture 8" descr="C:\Users\JITOLEDO\Downloads\EduDown-master\diagramas\clases\controlador.png"/>
+                    <pic:cNvPicPr preferRelativeResize="0">
+                      <a:picLocks noChangeAspect="1" noChangeArrowheads="1"/>
+                    </pic:cNvPicPr>
+                  </pic:nvPicPr>
+                  <pic:blipFill>
+                    <a:blip r:embed="rId25">
+                      <a:extLst>
+                        <a:ext uri="{28A0092B-C50C-407E-A947-70E740481C1C}">
+                          <a14:useLocalDpi xmlns:a14="http://schemas.microsoft.com/office/drawing/2010/main" val="0"/>
+                        </a:ext>
+                      </a:extLst>
+                    </a:blip>
+                    <a:srcRect/>
+                    <a:stretch>
+                      <a:fillRect/>
+                    </a:stretch>
+                  </pic:blipFill>
+                  <pic:spPr bwMode="auto">
+                    <a:xfrm>
+                      <a:off x="0" y="0"/>
+                      <a:ext cx="5760000" cy="6480000"/>
+                    </a:xfrm>
+                    <a:prstGeom prst="rect">
+                      <a:avLst/>
+                    </a:prstGeom>
+                    <a:noFill/>
+                    <a:ln>
+                      <a:noFill/>
+                    </a:ln>
+                  </pic:spPr>
+                </pic:pic>
+              </a:graphicData>
+            </a:graphic>
+          </wp:inline>
+        </w:drawing>
+      </w:r>
+    </w:p>
+    <w:p>
+      <w:pPr>
+        <w:pStyle w:val="Ttulo3"/>
+        <w:numPr>
+          <w:ilvl w:val="0"/>
+          <w:numId w:val="35"/>
+        </w:numPr>
+        <w:rPr>
+          <w:rFonts w:ascii="Times New Roman" w:hAnsi="Times New Roman" w:cs="Times New Roman"/>
+          <w:color w:val="000000" w:themeColor="text1"/>
+        </w:rPr>
+      </w:pPr>
+      <w:r>
+        <w:rPr>
+          <w:rFonts w:ascii="Times New Roman" w:hAnsi="Times New Roman" w:cs="Times New Roman"/>
+          <w:color w:val="000000" w:themeColor="text1"/>
+        </w:rPr>
+        <w:lastRenderedPageBreak/>
+        <w:t>Diagrama de relación entre clases de las entidades</w:t>
+      </w:r>
+    </w:p>
+    <w:p>
+      <w:r>
+        <w:rPr>
+          <w:noProof/>
+          <w:lang w:val="es-MX" w:eastAsia="es-MX"/>
+        </w:rPr>
+        <w:drawing>
+          <wp:inline distT="0" distB="0" distL="0" distR="0" wp14:anchorId="69F08809" wp14:editId="4B9FB9E7">
+            <wp:extent cx="5612130" cy="3654425"/>
+            <wp:effectExtent l="0" t="0" r="7620" b="3175"/>
+            <wp:docPr id="13" name="Imagen 13" descr="C:\Users\JITOLEDO\Downloads\EduDown-master\diagramas\clases\entidades_1.png"/>
+            <wp:cNvGraphicFramePr>
+              <a:graphicFrameLocks xmlns:a="http://schemas.openxmlformats.org/drawingml/2006/main" noChangeAspect="1"/>
+            </wp:cNvGraphicFramePr>
+            <a:graphic xmlns:a="http://schemas.openxmlformats.org/drawingml/2006/main">
+              <a:graphicData uri="http://schemas.openxmlformats.org/drawingml/2006/picture">
+                <pic:pic xmlns:pic="http://schemas.openxmlformats.org/drawingml/2006/picture">
+                  <pic:nvPicPr>
+                    <pic:cNvPr id="0" name="Picture 9" descr="C:\Users\JITOLEDO\Downloads\EduDown-master\diagramas\clases\entidades_1.png"/>
+                    <pic:cNvPicPr>
+                      <a:picLocks noChangeAspect="1" noChangeArrowheads="1"/>
+                    </pic:cNvPicPr>
+                  </pic:nvPicPr>
+                  <pic:blipFill>
+                    <a:blip r:embed="rId26" cstate="print">
+                      <a:extLst>
+                        <a:ext uri="{28A0092B-C50C-407E-A947-70E740481C1C}">
+                          <a14:useLocalDpi xmlns:a14="http://schemas.microsoft.com/office/drawing/2010/main" val="0"/>
+                        </a:ext>
+                      </a:extLst>
+                    </a:blip>
+                    <a:srcRect/>
+                    <a:stretch>
+                      <a:fillRect/>
+                    </a:stretch>
+                  </pic:blipFill>
+                  <pic:spPr bwMode="auto">
+                    <a:xfrm>
+                      <a:off x="0" y="0"/>
+                      <a:ext cx="5612130" cy="3654425"/>
+                    </a:xfrm>
+                    <a:prstGeom prst="rect">
+                      <a:avLst/>
+                    </a:prstGeom>
+                    <a:noFill/>
+                    <a:ln>
+                      <a:noFill/>
+                    </a:ln>
+                  </pic:spPr>
+                </pic:pic>
+              </a:graphicData>
+            </a:graphic>
+          </wp:inline>
+        </w:drawing>
+      </w:r>
+    </w:p>
+    <w:p>
+      <w:pPr>
+        <w:pStyle w:val="Ttulo3"/>
+        <w:numPr>
+          <w:ilvl w:val="0"/>
+          <w:numId w:val="35"/>
+        </w:numPr>
+        <w:rPr>
+          <w:rFonts w:ascii="Times New Roman" w:hAnsi="Times New Roman" w:cs="Times New Roman"/>
+          <w:color w:val="000000" w:themeColor="text1"/>
+        </w:rPr>
+      </w:pPr>
+      <w:r>
+        <w:rPr>
+          <w:rFonts w:ascii="Times New Roman" w:hAnsi="Times New Roman" w:cs="Times New Roman"/>
+          <w:color w:val="000000" w:themeColor="text1"/>
+        </w:rPr>
+        <w:t>Clases Endpoint</w:t>
+      </w:r>
+      <w:r>
+        <w:rPr>
+          <w:rFonts w:ascii="Times New Roman" w:hAnsi="Times New Roman" w:cs="Times New Roman"/>
+          <w:color w:val="000000" w:themeColor="text1"/>
+        </w:rPr>
+        <w:t xml:space="preserve"> de las entidades</w:t>
+      </w:r>
+    </w:p>
     <w:p/>
     <w:p/>
     <w:p/>
     <w:p/>
     <w:p/>
+    <w:p/>
+    <w:p/>
+    <w:p>
+      <w:r>
+        <w:rPr>
+          <w:noProof/>
+          <w:lang w:val="es-MX" w:eastAsia="es-MX"/>
+        </w:rPr>
+        <w:lastRenderedPageBreak/>
+        <w:drawing>
+          <wp:inline distT="0" distB="0" distL="0" distR="0" wp14:anchorId="78510F83" wp14:editId="58CCFD6A">
+            <wp:extent cx="5612130" cy="6844665"/>
+            <wp:effectExtent l="0" t="0" r="7620" b="0"/>
+            <wp:docPr id="14" name="Imagen 14" descr="C:\Users\JITOLEDO\Downloads\EduDown-master\diagramas\clases\entidades_2.png"/>
+            <wp:cNvGraphicFramePr>
+              <a:graphicFrameLocks xmlns:a="http://schemas.openxmlformats.org/drawingml/2006/main" noChangeAspect="1"/>
+            </wp:cNvGraphicFramePr>
+            <a:graphic xmlns:a="http://schemas.openxmlformats.org/drawingml/2006/main">
+              <a:graphicData uri="http://schemas.openxmlformats.org/drawingml/2006/picture">
+                <pic:pic xmlns:pic="http://schemas.openxmlformats.org/drawingml/2006/picture">
+                  <pic:nvPicPr>
+                    <pic:cNvPr id="0" name="Picture 10" descr="C:\Users\JITOLEDO\Downloads\EduDown-master\diagramas\clases\entidades_2.png"/>
+                    <pic:cNvPicPr>
+                      <a:picLocks noChangeAspect="1" noChangeArrowheads="1"/>
+                    </pic:cNvPicPr>
+                  </pic:nvPicPr>
+                  <pic:blipFill>
+                    <a:blip r:embed="rId27">
+                      <a:extLst>
+                        <a:ext uri="{28A0092B-C50C-407E-A947-70E740481C1C}">
+                          <a14:useLocalDpi xmlns:a14="http://schemas.microsoft.com/office/drawing/2010/main" val="0"/>
+                        </a:ext>
+                      </a:extLst>
+                    </a:blip>
+                    <a:srcRect/>
+                    <a:stretch>
+                      <a:fillRect/>
+                    </a:stretch>
+                  </pic:blipFill>
+                  <pic:spPr bwMode="auto">
+                    <a:xfrm>
+                      <a:off x="0" y="0"/>
+                      <a:ext cx="5612130" cy="6844665"/>
+                    </a:xfrm>
+                    <a:prstGeom prst="rect">
+                      <a:avLst/>
+                    </a:prstGeom>
+                    <a:noFill/>
+                    <a:ln>
+                      <a:noFill/>
+                    </a:ln>
+                  </pic:spPr>
+                </pic:pic>
+              </a:graphicData>
+            </a:graphic>
+          </wp:inline>
+        </w:drawing>
+      </w:r>
+    </w:p>
+    <w:p/>
     <w:p>
       <w:pPr>
         <w:pStyle w:val="Ttulo2"/>
@@ -12214,19 +12842,92 @@
           <w:color w:val="000000" w:themeColor="text1"/>
         </w:rPr>
       </w:pPr>
-      <w:bookmarkStart w:id="45" w:name="_Toc422076802"/>
-      <w:r>
-        <w:rPr>
-          <w:rFonts w:ascii="Times New Roman" w:hAnsi="Times New Roman" w:cs="Times New Roman"/>
-          <w:color w:val="000000" w:themeColor="text1"/>
-        </w:rPr>
-        <w:t>Diagramas de Secuencia</w:t>
-      </w:r>
-      <w:bookmarkEnd w:id="45"/>
-    </w:p>
-    <w:p/>
-    <w:p/>
-    <w:p/>
+      <w:r>
+        <w:rPr>
+          <w:rFonts w:ascii="Times New Roman" w:hAnsi="Times New Roman" w:cs="Times New Roman"/>
+          <w:color w:val="000000" w:themeColor="text1"/>
+        </w:rPr>
+        <w:lastRenderedPageBreak/>
+        <w:t>Diagrama</w:t>
+      </w:r>
+      <w:r>
+        <w:rPr>
+          <w:rFonts w:ascii="Times New Roman" w:hAnsi="Times New Roman" w:cs="Times New Roman"/>
+          <w:color w:val="000000" w:themeColor="text1"/>
+        </w:rPr>
+        <w:t>s</w:t>
+      </w:r>
+      <w:r>
+        <w:rPr>
+          <w:rFonts w:ascii="Times New Roman" w:hAnsi="Times New Roman" w:cs="Times New Roman"/>
+          <w:color w:val="000000" w:themeColor="text1"/>
+        </w:rPr>
+        <w:t xml:space="preserve"> de </w:t>
+      </w:r>
+      <w:r>
+        <w:rPr>
+          <w:rFonts w:ascii="Times New Roman" w:hAnsi="Times New Roman" w:cs="Times New Roman"/>
+          <w:color w:val="000000" w:themeColor="text1"/>
+        </w:rPr>
+        <w:t>la Base de Datos</w:t>
+      </w:r>
+    </w:p>
+    <w:p>
+      <w:r>
+        <w:rPr>
+          <w:noProof/>
+          <w:lang w:val="es-MX" w:eastAsia="es-MX"/>
+        </w:rPr>
+        <w:drawing>
+          <wp:inline distT="0" distB="0" distL="0" distR="0">
+            <wp:extent cx="5612130" cy="5935342"/>
+            <wp:effectExtent l="0" t="0" r="7620" b="8890"/>
+            <wp:docPr id="27" name="Imagen 27" descr="C:\Users\JITOLEDO\Downloads\EduDown-master\diagramas\DBJuegos.png"/>
+            <wp:cNvGraphicFramePr>
+              <a:graphicFrameLocks xmlns:a="http://schemas.openxmlformats.org/drawingml/2006/main" noChangeAspect="1"/>
+            </wp:cNvGraphicFramePr>
+            <a:graphic xmlns:a="http://schemas.openxmlformats.org/drawingml/2006/main">
+              <a:graphicData uri="http://schemas.openxmlformats.org/drawingml/2006/picture">
+                <pic:pic xmlns:pic="http://schemas.openxmlformats.org/drawingml/2006/picture">
+                  <pic:nvPicPr>
+                    <pic:cNvPr id="0" name="Picture 23" descr="C:\Users\JITOLEDO\Downloads\EduDown-master\diagramas\DBJuegos.png"/>
+                    <pic:cNvPicPr>
+                      <a:picLocks noChangeAspect="1" noChangeArrowheads="1"/>
+                    </pic:cNvPicPr>
+                  </pic:nvPicPr>
+                  <pic:blipFill>
+                    <a:blip r:embed="rId28">
+                      <a:extLst>
+                        <a:ext uri="{28A0092B-C50C-407E-A947-70E740481C1C}">
+                          <a14:useLocalDpi xmlns:a14="http://schemas.microsoft.com/office/drawing/2010/main" val="0"/>
+                        </a:ext>
+                      </a:extLst>
+                    </a:blip>
+                    <a:srcRect/>
+                    <a:stretch>
+                      <a:fillRect/>
+                    </a:stretch>
+                  </pic:blipFill>
+                  <pic:spPr bwMode="auto">
+                    <a:xfrm>
+                      <a:off x="0" y="0"/>
+                      <a:ext cx="5612130" cy="5935342"/>
+                    </a:xfrm>
+                    <a:prstGeom prst="rect">
+                      <a:avLst/>
+                    </a:prstGeom>
+                    <a:noFill/>
+                    <a:ln>
+                      <a:noFill/>
+                    </a:ln>
+                  </pic:spPr>
+                </pic:pic>
+              </a:graphicData>
+            </a:graphic>
+          </wp:inline>
+        </w:drawing>
+      </w:r>
+    </w:p>
     <w:p>
       <w:pPr>
         <w:pStyle w:val="Ttulo2"/>
@@ -12239,16 +12940,1354 @@
           <w:color w:val="000000" w:themeColor="text1"/>
         </w:rPr>
       </w:pPr>
-      <w:bookmarkStart w:id="46" w:name="_Toc422076803"/>
-      <w:r>
-        <w:rPr>
-          <w:rFonts w:ascii="Times New Roman" w:hAnsi="Times New Roman" w:cs="Times New Roman"/>
-          <w:color w:val="000000" w:themeColor="text1"/>
-        </w:rPr>
-        <w:t>Diagrama de estados</w:t>
-      </w:r>
-      <w:bookmarkEnd w:id="46"/>
-    </w:p>
+      <w:r>
+        <w:rPr>
+          <w:rFonts w:ascii="Times New Roman" w:hAnsi="Times New Roman" w:cs="Times New Roman"/>
+          <w:color w:val="000000" w:themeColor="text1"/>
+        </w:rPr>
+        <w:lastRenderedPageBreak/>
+        <w:t>Diagrama</w:t>
+      </w:r>
+      <w:r>
+        <w:rPr>
+          <w:rFonts w:ascii="Times New Roman" w:hAnsi="Times New Roman" w:cs="Times New Roman"/>
+          <w:color w:val="000000" w:themeColor="text1"/>
+        </w:rPr>
+        <w:t>s</w:t>
+      </w:r>
+      <w:r>
+        <w:rPr>
+          <w:rFonts w:ascii="Times New Roman" w:hAnsi="Times New Roman" w:cs="Times New Roman"/>
+          <w:color w:val="000000" w:themeColor="text1"/>
+        </w:rPr>
+        <w:t xml:space="preserve"> de </w:t>
+      </w:r>
+      <w:r>
+        <w:rPr>
+          <w:rFonts w:ascii="Times New Roman" w:hAnsi="Times New Roman" w:cs="Times New Roman"/>
+          <w:color w:val="000000" w:themeColor="text1"/>
+        </w:rPr>
+        <w:t>Secuencia</w:t>
+      </w:r>
+    </w:p>
+    <w:p>
+      <w:pPr>
+        <w:pStyle w:val="Ttulo3"/>
+        <w:numPr>
+          <w:ilvl w:val="0"/>
+          <w:numId w:val="36"/>
+        </w:numPr>
+        <w:rPr>
+          <w:rFonts w:ascii="Times New Roman" w:hAnsi="Times New Roman" w:cs="Times New Roman"/>
+          <w:color w:val="000000" w:themeColor="text1"/>
+        </w:rPr>
+      </w:pPr>
+      <w:r>
+        <w:rPr>
+          <w:rFonts w:ascii="Times New Roman" w:hAnsi="Times New Roman" w:cs="Times New Roman"/>
+          <w:color w:val="000000" w:themeColor="text1"/>
+        </w:rPr>
+        <w:t>Actualizar</w:t>
+      </w:r>
+    </w:p>
+    <w:p>
+      <w:r>
+        <w:rPr>
+          <w:noProof/>
+          <w:lang w:val="es-MX" w:eastAsia="es-MX"/>
+        </w:rPr>
+        <w:lastRenderedPageBreak/>
+        <w:drawing>
+          <wp:inline distT="0" distB="0" distL="0" distR="0">
+            <wp:extent cx="4611940" cy="10021875"/>
+            <wp:effectExtent l="0" t="0" r="0" b="0"/>
+            <wp:docPr id="28" name="Imagen 28" descr="C:\Users\JITOLEDO\Downloads\EduDown-master\diagramas\secuencia\secuencia_actualizar.png"/>
+            <wp:cNvGraphicFramePr>
+              <a:graphicFrameLocks xmlns:a="http://schemas.openxmlformats.org/drawingml/2006/main" noChangeAspect="1"/>
+            </wp:cNvGraphicFramePr>
+            <a:graphic xmlns:a="http://schemas.openxmlformats.org/drawingml/2006/main">
+              <a:graphicData uri="http://schemas.openxmlformats.org/drawingml/2006/picture">
+                <pic:pic xmlns:pic="http://schemas.openxmlformats.org/drawingml/2006/picture">
+                  <pic:nvPicPr>
+                    <pic:cNvPr id="0" name="Picture 24" descr="C:\Users\JITOLEDO\Downloads\EduDown-master\diagramas\secuencia\secuencia_actualizar.png"/>
+                    <pic:cNvPicPr>
+                      <a:picLocks noChangeAspect="1" noChangeArrowheads="1"/>
+                    </pic:cNvPicPr>
+                  </pic:nvPicPr>
+                  <pic:blipFill>
+                    <a:blip r:embed="rId29">
+                      <a:extLst>
+                        <a:ext uri="{28A0092B-C50C-407E-A947-70E740481C1C}">
+                          <a14:useLocalDpi xmlns:a14="http://schemas.microsoft.com/office/drawing/2010/main" val="0"/>
+                        </a:ext>
+                      </a:extLst>
+                    </a:blip>
+                    <a:srcRect/>
+                    <a:stretch>
+                      <a:fillRect/>
+                    </a:stretch>
+                  </pic:blipFill>
+                  <pic:spPr bwMode="auto">
+                    <a:xfrm>
+                      <a:off x="0" y="0"/>
+                      <a:ext cx="4615135" cy="10028819"/>
+                    </a:xfrm>
+                    <a:prstGeom prst="rect">
+                      <a:avLst/>
+                    </a:prstGeom>
+                    <a:noFill/>
+                    <a:ln>
+                      <a:noFill/>
+                    </a:ln>
+                  </pic:spPr>
+                </pic:pic>
+              </a:graphicData>
+            </a:graphic>
+          </wp:inline>
+        </w:drawing>
+      </w:r>
+    </w:p>
+    <w:p>
+      <w:pPr>
+        <w:pStyle w:val="Ttulo3"/>
+        <w:numPr>
+          <w:ilvl w:val="0"/>
+          <w:numId w:val="36"/>
+        </w:numPr>
+        <w:rPr>
+          <w:rFonts w:ascii="Times New Roman" w:hAnsi="Times New Roman" w:cs="Times New Roman"/>
+          <w:color w:val="000000" w:themeColor="text1"/>
+        </w:rPr>
+      </w:pPr>
+      <w:r>
+        <w:rPr>
+          <w:rFonts w:ascii="Times New Roman" w:hAnsi="Times New Roman" w:cs="Times New Roman"/>
+          <w:color w:val="000000" w:themeColor="text1"/>
+        </w:rPr>
+        <w:lastRenderedPageBreak/>
+        <w:t>Alta Juegos</w:t>
+      </w:r>
+    </w:p>
+    <w:p>
+      <w:r>
+        <w:rPr>
+          <w:noProof/>
+          <w:lang w:val="es-MX" w:eastAsia="es-MX"/>
+        </w:rPr>
+        <w:drawing>
+          <wp:inline distT="0" distB="0" distL="0" distR="0">
+            <wp:extent cx="5612130" cy="2830345"/>
+            <wp:effectExtent l="0" t="0" r="7620" b="8255"/>
+            <wp:docPr id="29" name="Imagen 29" descr="C:\Users\JITOLEDO\Downloads\EduDown-master\diagramas\secuencia\secuencia_altajuegos.png"/>
+            <wp:cNvGraphicFramePr>
+              <a:graphicFrameLocks xmlns:a="http://schemas.openxmlformats.org/drawingml/2006/main" noChangeAspect="1"/>
+            </wp:cNvGraphicFramePr>
+            <a:graphic xmlns:a="http://schemas.openxmlformats.org/drawingml/2006/main">
+              <a:graphicData uri="http://schemas.openxmlformats.org/drawingml/2006/picture">
+                <pic:pic xmlns:pic="http://schemas.openxmlformats.org/drawingml/2006/picture">
+                  <pic:nvPicPr>
+                    <pic:cNvPr id="0" name="Picture 25" descr="C:\Users\JITOLEDO\Downloads\EduDown-master\diagramas\secuencia\secuencia_altajuegos.png"/>
+                    <pic:cNvPicPr>
+                      <a:picLocks noChangeAspect="1" noChangeArrowheads="1"/>
+                    </pic:cNvPicPr>
+                  </pic:nvPicPr>
+                  <pic:blipFill>
+                    <a:blip r:embed="rId30">
+                      <a:extLst>
+                        <a:ext uri="{28A0092B-C50C-407E-A947-70E740481C1C}">
+                          <a14:useLocalDpi xmlns:a14="http://schemas.microsoft.com/office/drawing/2010/main" val="0"/>
+                        </a:ext>
+                      </a:extLst>
+                    </a:blip>
+                    <a:srcRect/>
+                    <a:stretch>
+                      <a:fillRect/>
+                    </a:stretch>
+                  </pic:blipFill>
+                  <pic:spPr bwMode="auto">
+                    <a:xfrm>
+                      <a:off x="0" y="0"/>
+                      <a:ext cx="5612130" cy="2830345"/>
+                    </a:xfrm>
+                    <a:prstGeom prst="rect">
+                      <a:avLst/>
+                    </a:prstGeom>
+                    <a:noFill/>
+                    <a:ln>
+                      <a:noFill/>
+                    </a:ln>
+                  </pic:spPr>
+                </pic:pic>
+              </a:graphicData>
+            </a:graphic>
+          </wp:inline>
+        </w:drawing>
+      </w:r>
+    </w:p>
+    <w:p>
+      <w:pPr>
+        <w:pStyle w:val="Ttulo3"/>
+        <w:numPr>
+          <w:ilvl w:val="0"/>
+          <w:numId w:val="36"/>
+        </w:numPr>
+        <w:rPr>
+          <w:rFonts w:ascii="Times New Roman" w:hAnsi="Times New Roman" w:cs="Times New Roman"/>
+          <w:color w:val="000000" w:themeColor="text1"/>
+        </w:rPr>
+      </w:pPr>
+      <w:r>
+        <w:rPr>
+          <w:rFonts w:ascii="Times New Roman" w:hAnsi="Times New Roman" w:cs="Times New Roman"/>
+          <w:color w:val="000000" w:themeColor="text1"/>
+        </w:rPr>
+        <w:t>Alta Juegos con Imágenes</w:t>
+      </w:r>
+    </w:p>
+    <w:p>
+      <w:r>
+        <w:rPr>
+          <w:noProof/>
+          <w:lang w:val="es-MX" w:eastAsia="es-MX"/>
+        </w:rPr>
+        <w:drawing>
+          <wp:inline distT="0" distB="0" distL="0" distR="0">
+            <wp:extent cx="5612130" cy="3805395"/>
+            <wp:effectExtent l="0" t="0" r="7620" b="5080"/>
+            <wp:docPr id="30" name="Imagen 30" descr="C:\Users\JITOLEDO\Downloads\EduDown-master\diagramas\secuencia\secuencia_conimagenes.png"/>
+            <wp:cNvGraphicFramePr>
+              <a:graphicFrameLocks xmlns:a="http://schemas.openxmlformats.org/drawingml/2006/main" noChangeAspect="1"/>
+            </wp:cNvGraphicFramePr>
+            <a:graphic xmlns:a="http://schemas.openxmlformats.org/drawingml/2006/main">
+              <a:graphicData uri="http://schemas.openxmlformats.org/drawingml/2006/picture">
+                <pic:pic xmlns:pic="http://schemas.openxmlformats.org/drawingml/2006/picture">
+                  <pic:nvPicPr>
+                    <pic:cNvPr id="0" name="Picture 26" descr="C:\Users\JITOLEDO\Downloads\EduDown-master\diagramas\secuencia\secuencia_conimagenes.png"/>
+                    <pic:cNvPicPr>
+                      <a:picLocks noChangeAspect="1" noChangeArrowheads="1"/>
+                    </pic:cNvPicPr>
+                  </pic:nvPicPr>
+                  <pic:blipFill>
+                    <a:blip r:embed="rId31">
+                      <a:extLst>
+                        <a:ext uri="{28A0092B-C50C-407E-A947-70E740481C1C}">
+                          <a14:useLocalDpi xmlns:a14="http://schemas.microsoft.com/office/drawing/2010/main" val="0"/>
+                        </a:ext>
+                      </a:extLst>
+                    </a:blip>
+                    <a:srcRect/>
+                    <a:stretch>
+                      <a:fillRect/>
+                    </a:stretch>
+                  </pic:blipFill>
+                  <pic:spPr bwMode="auto">
+                    <a:xfrm>
+                      <a:off x="0" y="0"/>
+                      <a:ext cx="5612130" cy="3805395"/>
+                    </a:xfrm>
+                    <a:prstGeom prst="rect">
+                      <a:avLst/>
+                    </a:prstGeom>
+                    <a:noFill/>
+                    <a:ln>
+                      <a:noFill/>
+                    </a:ln>
+                  </pic:spPr>
+                </pic:pic>
+              </a:graphicData>
+            </a:graphic>
+          </wp:inline>
+        </w:drawing>
+      </w:r>
+    </w:p>
+    <w:p>
+      <w:pPr>
+        <w:pStyle w:val="Ttulo3"/>
+        <w:numPr>
+          <w:ilvl w:val="0"/>
+          <w:numId w:val="36"/>
+        </w:numPr>
+        <w:rPr>
+          <w:rFonts w:ascii="Times New Roman" w:hAnsi="Times New Roman" w:cs="Times New Roman"/>
+          <w:color w:val="000000" w:themeColor="text1"/>
+        </w:rPr>
+      </w:pPr>
+      <w:r>
+        <w:rPr>
+          <w:rFonts w:ascii="Times New Roman" w:hAnsi="Times New Roman" w:cs="Times New Roman"/>
+          <w:color w:val="000000" w:themeColor="text1"/>
+        </w:rPr>
+        <w:lastRenderedPageBreak/>
+        <w:t xml:space="preserve">Alta Juegos con </w:t>
+      </w:r>
+      <w:r>
+        <w:rPr>
+          <w:rFonts w:ascii="Times New Roman" w:hAnsi="Times New Roman" w:cs="Times New Roman"/>
+          <w:color w:val="000000" w:themeColor="text1"/>
+        </w:rPr>
+        <w:t>Palabras</w:t>
+      </w:r>
+    </w:p>
+    <w:p>
+      <w:r>
+        <w:rPr>
+          <w:noProof/>
+          <w:lang w:val="es-MX" w:eastAsia="es-MX"/>
+        </w:rPr>
+        <w:drawing>
+          <wp:inline distT="0" distB="0" distL="0" distR="0">
+            <wp:extent cx="5612130" cy="3883243"/>
+            <wp:effectExtent l="0" t="0" r="7620" b="3175"/>
+            <wp:docPr id="31" name="Imagen 31" descr="C:\Users\JITOLEDO\Downloads\EduDown-master\diagramas\secuencia\secuencia_conpalabras.png"/>
+            <wp:cNvGraphicFramePr>
+              <a:graphicFrameLocks xmlns:a="http://schemas.openxmlformats.org/drawingml/2006/main" noChangeAspect="1"/>
+            </wp:cNvGraphicFramePr>
+            <a:graphic xmlns:a="http://schemas.openxmlformats.org/drawingml/2006/main">
+              <a:graphicData uri="http://schemas.openxmlformats.org/drawingml/2006/picture">
+                <pic:pic xmlns:pic="http://schemas.openxmlformats.org/drawingml/2006/picture">
+                  <pic:nvPicPr>
+                    <pic:cNvPr id="0" name="Picture 27" descr="C:\Users\JITOLEDO\Downloads\EduDown-master\diagramas\secuencia\secuencia_conpalabras.png"/>
+                    <pic:cNvPicPr>
+                      <a:picLocks noChangeAspect="1" noChangeArrowheads="1"/>
+                    </pic:cNvPicPr>
+                  </pic:nvPicPr>
+                  <pic:blipFill>
+                    <a:blip r:embed="rId32">
+                      <a:extLst>
+                        <a:ext uri="{28A0092B-C50C-407E-A947-70E740481C1C}">
+                          <a14:useLocalDpi xmlns:a14="http://schemas.microsoft.com/office/drawing/2010/main" val="0"/>
+                        </a:ext>
+                      </a:extLst>
+                    </a:blip>
+                    <a:srcRect/>
+                    <a:stretch>
+                      <a:fillRect/>
+                    </a:stretch>
+                  </pic:blipFill>
+                  <pic:spPr bwMode="auto">
+                    <a:xfrm>
+                      <a:off x="0" y="0"/>
+                      <a:ext cx="5612130" cy="3883243"/>
+                    </a:xfrm>
+                    <a:prstGeom prst="rect">
+                      <a:avLst/>
+                    </a:prstGeom>
+                    <a:noFill/>
+                    <a:ln>
+                      <a:noFill/>
+                    </a:ln>
+                  </pic:spPr>
+                </pic:pic>
+              </a:graphicData>
+            </a:graphic>
+          </wp:inline>
+        </w:drawing>
+      </w:r>
+    </w:p>
+    <w:p>
+      <w:pPr>
+        <w:pStyle w:val="Ttulo3"/>
+        <w:numPr>
+          <w:ilvl w:val="0"/>
+          <w:numId w:val="36"/>
+        </w:numPr>
+        <w:rPr>
+          <w:rFonts w:ascii="Times New Roman" w:hAnsi="Times New Roman" w:cs="Times New Roman"/>
+          <w:color w:val="000000" w:themeColor="text1"/>
+        </w:rPr>
+      </w:pPr>
+      <w:r>
+        <w:rPr>
+          <w:rFonts w:ascii="Times New Roman" w:hAnsi="Times New Roman" w:cs="Times New Roman"/>
+          <w:color w:val="000000" w:themeColor="text1"/>
+        </w:rPr>
+        <w:lastRenderedPageBreak/>
+        <w:t>Evaluación de los alumnos</w:t>
+      </w:r>
+    </w:p>
+    <w:p>
+      <w:r>
+        <w:rPr>
+          <w:noProof/>
+          <w:lang w:val="es-MX" w:eastAsia="es-MX"/>
+        </w:rPr>
+        <w:drawing>
+          <wp:inline distT="0" distB="0" distL="0" distR="0">
+            <wp:extent cx="5612130" cy="3854447"/>
+            <wp:effectExtent l="0" t="0" r="7620" b="0"/>
+            <wp:docPr id="32" name="Imagen 32" descr="C:\Users\JITOLEDO\Downloads\EduDown-master\diagramas\secuencia\secuencia_evaluar.png"/>
+            <wp:cNvGraphicFramePr>
+              <a:graphicFrameLocks xmlns:a="http://schemas.openxmlformats.org/drawingml/2006/main" noChangeAspect="1"/>
+            </wp:cNvGraphicFramePr>
+            <a:graphic xmlns:a="http://schemas.openxmlformats.org/drawingml/2006/main">
+              <a:graphicData uri="http://schemas.openxmlformats.org/drawingml/2006/picture">
+                <pic:pic xmlns:pic="http://schemas.openxmlformats.org/drawingml/2006/picture">
+                  <pic:nvPicPr>
+                    <pic:cNvPr id="0" name="Picture 28" descr="C:\Users\JITOLEDO\Downloads\EduDown-master\diagramas\secuencia\secuencia_evaluar.png"/>
+                    <pic:cNvPicPr>
+                      <a:picLocks noChangeAspect="1" noChangeArrowheads="1"/>
+                    </pic:cNvPicPr>
+                  </pic:nvPicPr>
+                  <pic:blipFill>
+                    <a:blip r:embed="rId33">
+                      <a:extLst>
+                        <a:ext uri="{28A0092B-C50C-407E-A947-70E740481C1C}">
+                          <a14:useLocalDpi xmlns:a14="http://schemas.microsoft.com/office/drawing/2010/main" val="0"/>
+                        </a:ext>
+                      </a:extLst>
+                    </a:blip>
+                    <a:srcRect/>
+                    <a:stretch>
+                      <a:fillRect/>
+                    </a:stretch>
+                  </pic:blipFill>
+                  <pic:spPr bwMode="auto">
+                    <a:xfrm>
+                      <a:off x="0" y="0"/>
+                      <a:ext cx="5612130" cy="3854447"/>
+                    </a:xfrm>
+                    <a:prstGeom prst="rect">
+                      <a:avLst/>
+                    </a:prstGeom>
+                    <a:noFill/>
+                    <a:ln>
+                      <a:noFill/>
+                    </a:ln>
+                  </pic:spPr>
+                </pic:pic>
+              </a:graphicData>
+            </a:graphic>
+          </wp:inline>
+        </w:drawing>
+      </w:r>
+    </w:p>
+    <w:p>
+      <w:pPr>
+        <w:pStyle w:val="Ttulo3"/>
+        <w:numPr>
+          <w:ilvl w:val="0"/>
+          <w:numId w:val="36"/>
+        </w:numPr>
+        <w:rPr>
+          <w:rFonts w:ascii="Times New Roman" w:hAnsi="Times New Roman" w:cs="Times New Roman"/>
+          <w:color w:val="000000" w:themeColor="text1"/>
+        </w:rPr>
+      </w:pPr>
+      <w:r>
+        <w:rPr>
+          <w:rFonts w:ascii="Times New Roman" w:hAnsi="Times New Roman" w:cs="Times New Roman"/>
+          <w:color w:val="000000" w:themeColor="text1"/>
+        </w:rPr>
+        <w:lastRenderedPageBreak/>
+        <w:t>Creaci</w:t>
+      </w:r>
+      <w:r>
+        <w:rPr>
+          <w:rFonts w:ascii="Times New Roman" w:hAnsi="Times New Roman" w:cs="Times New Roman"/>
+          <w:color w:val="000000" w:themeColor="text1"/>
+        </w:rPr>
+        <w:t>ón de perfiles de usuario</w:t>
+      </w:r>
+    </w:p>
+    <w:p>
+      <w:r>
+        <w:rPr>
+          <w:noProof/>
+          <w:lang w:val="es-MX" w:eastAsia="es-MX"/>
+        </w:rPr>
+        <w:drawing>
+          <wp:inline distT="0" distB="0" distL="0" distR="0">
+            <wp:extent cx="5612130" cy="5409037"/>
+            <wp:effectExtent l="0" t="0" r="7620" b="1270"/>
+            <wp:docPr id="33" name="Imagen 33" descr="C:\Users\JITOLEDO\Downloads\EduDown-master\diagramas\secuencia\secuencia_perfiles.png"/>
+            <wp:cNvGraphicFramePr>
+              <a:graphicFrameLocks xmlns:a="http://schemas.openxmlformats.org/drawingml/2006/main" noChangeAspect="1"/>
+            </wp:cNvGraphicFramePr>
+            <a:graphic xmlns:a="http://schemas.openxmlformats.org/drawingml/2006/main">
+              <a:graphicData uri="http://schemas.openxmlformats.org/drawingml/2006/picture">
+                <pic:pic xmlns:pic="http://schemas.openxmlformats.org/drawingml/2006/picture">
+                  <pic:nvPicPr>
+                    <pic:cNvPr id="0" name="Picture 29" descr="C:\Users\JITOLEDO\Downloads\EduDown-master\diagramas\secuencia\secuencia_perfiles.png"/>
+                    <pic:cNvPicPr>
+                      <a:picLocks noChangeAspect="1" noChangeArrowheads="1"/>
+                    </pic:cNvPicPr>
+                  </pic:nvPicPr>
+                  <pic:blipFill>
+                    <a:blip r:embed="rId34">
+                      <a:extLst>
+                        <a:ext uri="{28A0092B-C50C-407E-A947-70E740481C1C}">
+                          <a14:useLocalDpi xmlns:a14="http://schemas.microsoft.com/office/drawing/2010/main" val="0"/>
+                        </a:ext>
+                      </a:extLst>
+                    </a:blip>
+                    <a:srcRect/>
+                    <a:stretch>
+                      <a:fillRect/>
+                    </a:stretch>
+                  </pic:blipFill>
+                  <pic:spPr bwMode="auto">
+                    <a:xfrm>
+                      <a:off x="0" y="0"/>
+                      <a:ext cx="5612130" cy="5409037"/>
+                    </a:xfrm>
+                    <a:prstGeom prst="rect">
+                      <a:avLst/>
+                    </a:prstGeom>
+                    <a:noFill/>
+                    <a:ln>
+                      <a:noFill/>
+                    </a:ln>
+                  </pic:spPr>
+                </pic:pic>
+              </a:graphicData>
+            </a:graphic>
+          </wp:inline>
+        </w:drawing>
+      </w:r>
+    </w:p>
+    <w:p>
+      <w:pPr>
+        <w:pStyle w:val="Ttulo3"/>
+        <w:numPr>
+          <w:ilvl w:val="0"/>
+          <w:numId w:val="36"/>
+        </w:numPr>
+        <w:rPr>
+          <w:rFonts w:ascii="Times New Roman" w:hAnsi="Times New Roman" w:cs="Times New Roman"/>
+          <w:color w:val="000000" w:themeColor="text1"/>
+        </w:rPr>
+      </w:pPr>
+      <w:r>
+        <w:rPr>
+          <w:rFonts w:ascii="Times New Roman" w:hAnsi="Times New Roman" w:cs="Times New Roman"/>
+          <w:color w:val="000000" w:themeColor="text1"/>
+        </w:rPr>
+        <w:lastRenderedPageBreak/>
+        <w:t>Creación de reportes del avance de los alumnos</w:t>
+      </w:r>
+    </w:p>
+    <w:p>
+      <w:r>
+        <w:rPr>
+          <w:noProof/>
+          <w:lang w:val="es-MX" w:eastAsia="es-MX"/>
+        </w:rPr>
+        <w:drawing>
+          <wp:inline distT="0" distB="0" distL="0" distR="0">
+            <wp:extent cx="5612130" cy="5132187"/>
+            <wp:effectExtent l="0" t="0" r="7620" b="0"/>
+            <wp:docPr id="34" name="Imagen 34" descr="C:\Users\JITOLEDO\Downloads\EduDown-master\diagramas\secuencia\secuencia_reporte.png"/>
+            <wp:cNvGraphicFramePr>
+              <a:graphicFrameLocks xmlns:a="http://schemas.openxmlformats.org/drawingml/2006/main" noChangeAspect="1"/>
+            </wp:cNvGraphicFramePr>
+            <a:graphic xmlns:a="http://schemas.openxmlformats.org/drawingml/2006/main">
+              <a:graphicData uri="http://schemas.openxmlformats.org/drawingml/2006/picture">
+                <pic:pic xmlns:pic="http://schemas.openxmlformats.org/drawingml/2006/picture">
+                  <pic:nvPicPr>
+                    <pic:cNvPr id="0" name="Picture 30" descr="C:\Users\JITOLEDO\Downloads\EduDown-master\diagramas\secuencia\secuencia_reporte.png"/>
+                    <pic:cNvPicPr>
+                      <a:picLocks noChangeAspect="1" noChangeArrowheads="1"/>
+                    </pic:cNvPicPr>
+                  </pic:nvPicPr>
+                  <pic:blipFill>
+                    <a:blip r:embed="rId35">
+                      <a:extLst>
+                        <a:ext uri="{28A0092B-C50C-407E-A947-70E740481C1C}">
+                          <a14:useLocalDpi xmlns:a14="http://schemas.microsoft.com/office/drawing/2010/main" val="0"/>
+                        </a:ext>
+                      </a:extLst>
+                    </a:blip>
+                    <a:srcRect/>
+                    <a:stretch>
+                      <a:fillRect/>
+                    </a:stretch>
+                  </pic:blipFill>
+                  <pic:spPr bwMode="auto">
+                    <a:xfrm>
+                      <a:off x="0" y="0"/>
+                      <a:ext cx="5612130" cy="5132187"/>
+                    </a:xfrm>
+                    <a:prstGeom prst="rect">
+                      <a:avLst/>
+                    </a:prstGeom>
+                    <a:noFill/>
+                    <a:ln>
+                      <a:noFill/>
+                    </a:ln>
+                  </pic:spPr>
+                </pic:pic>
+              </a:graphicData>
+            </a:graphic>
+          </wp:inline>
+        </w:drawing>
+      </w:r>
+    </w:p>
+    <w:p>
+      <w:pPr>
+        <w:pStyle w:val="Ttulo3"/>
+        <w:numPr>
+          <w:ilvl w:val="0"/>
+          <w:numId w:val="36"/>
+        </w:numPr>
+        <w:rPr>
+          <w:rFonts w:ascii="Times New Roman" w:hAnsi="Times New Roman" w:cs="Times New Roman"/>
+          <w:color w:val="000000" w:themeColor="text1"/>
+        </w:rPr>
+      </w:pPr>
+      <w:r>
+        <w:rPr>
+          <w:rFonts w:ascii="Times New Roman" w:hAnsi="Times New Roman" w:cs="Times New Roman"/>
+          <w:color w:val="000000" w:themeColor="text1"/>
+        </w:rPr>
+        <w:lastRenderedPageBreak/>
+        <w:t>Realizar la supervisión del avance</w:t>
+      </w:r>
+    </w:p>
+    <w:p>
+      <w:r>
+        <w:rPr>
+          <w:noProof/>
+          <w:lang w:val="es-MX" w:eastAsia="es-MX"/>
+        </w:rPr>
+        <w:drawing>
+          <wp:inline distT="0" distB="0" distL="0" distR="0">
+            <wp:extent cx="5612130" cy="6107104"/>
+            <wp:effectExtent l="0" t="0" r="7620" b="8255"/>
+            <wp:docPr id="35" name="Imagen 35" descr="C:\Users\JITOLEDO\Downloads\EduDown-master\diagramas\secuencia\secuencia_supervisar.png"/>
+            <wp:cNvGraphicFramePr>
+              <a:graphicFrameLocks xmlns:a="http://schemas.openxmlformats.org/drawingml/2006/main" noChangeAspect="1"/>
+            </wp:cNvGraphicFramePr>
+            <a:graphic xmlns:a="http://schemas.openxmlformats.org/drawingml/2006/main">
+              <a:graphicData uri="http://schemas.openxmlformats.org/drawingml/2006/picture">
+                <pic:pic xmlns:pic="http://schemas.openxmlformats.org/drawingml/2006/picture">
+                  <pic:nvPicPr>
+                    <pic:cNvPr id="0" name="Picture 31" descr="C:\Users\JITOLEDO\Downloads\EduDown-master\diagramas\secuencia\secuencia_supervisar.png"/>
+                    <pic:cNvPicPr>
+                      <a:picLocks noChangeAspect="1" noChangeArrowheads="1"/>
+                    </pic:cNvPicPr>
+                  </pic:nvPicPr>
+                  <pic:blipFill>
+                    <a:blip r:embed="rId36">
+                      <a:extLst>
+                        <a:ext uri="{28A0092B-C50C-407E-A947-70E740481C1C}">
+                          <a14:useLocalDpi xmlns:a14="http://schemas.microsoft.com/office/drawing/2010/main" val="0"/>
+                        </a:ext>
+                      </a:extLst>
+                    </a:blip>
+                    <a:srcRect/>
+                    <a:stretch>
+                      <a:fillRect/>
+                    </a:stretch>
+                  </pic:blipFill>
+                  <pic:spPr bwMode="auto">
+                    <a:xfrm>
+                      <a:off x="0" y="0"/>
+                      <a:ext cx="5612130" cy="6107104"/>
+                    </a:xfrm>
+                    <a:prstGeom prst="rect">
+                      <a:avLst/>
+                    </a:prstGeom>
+                    <a:noFill/>
+                    <a:ln>
+                      <a:noFill/>
+                    </a:ln>
+                  </pic:spPr>
+                </pic:pic>
+              </a:graphicData>
+            </a:graphic>
+          </wp:inline>
+        </w:drawing>
+      </w:r>
+    </w:p>
+    <w:p>
+      <w:pPr>
+        <w:pStyle w:val="Ttulo3"/>
+        <w:numPr>
+          <w:ilvl w:val="0"/>
+          <w:numId w:val="36"/>
+        </w:numPr>
+        <w:rPr>
+          <w:rFonts w:ascii="Times New Roman" w:hAnsi="Times New Roman" w:cs="Times New Roman"/>
+          <w:color w:val="000000" w:themeColor="text1"/>
+        </w:rPr>
+      </w:pPr>
+      <w:r>
+        <w:rPr>
+          <w:rFonts w:ascii="Times New Roman" w:hAnsi="Times New Roman" w:cs="Times New Roman"/>
+          <w:color w:val="000000" w:themeColor="text1"/>
+        </w:rPr>
+        <w:lastRenderedPageBreak/>
+        <w:t xml:space="preserve">Creación juego Match </w:t>
+      </w:r>
+      <w:proofErr w:type="spellStart"/>
+      <w:r>
+        <w:rPr>
+          <w:rFonts w:ascii="Times New Roman" w:hAnsi="Times New Roman" w:cs="Times New Roman"/>
+          <w:color w:val="000000" w:themeColor="text1"/>
+        </w:rPr>
+        <w:t>Game</w:t>
+      </w:r>
+      <w:proofErr w:type="spellEnd"/>
+    </w:p>
+    <w:p>
+      <w:r>
+        <w:rPr>
+          <w:noProof/>
+          <w:lang w:val="es-MX" w:eastAsia="es-MX"/>
+        </w:rPr>
+        <w:drawing>
+          <wp:inline distT="0" distB="0" distL="0" distR="0">
+            <wp:extent cx="5612130" cy="4071545"/>
+            <wp:effectExtent l="0" t="0" r="7620" b="5715"/>
+            <wp:docPr id="36" name="Imagen 36" descr="C:\Users\JITOLEDO\Downloads\EduDown-master\diagramas\secuencia\secuencia_matchImagen.png"/>
+            <wp:cNvGraphicFramePr>
+              <a:graphicFrameLocks xmlns:a="http://schemas.openxmlformats.org/drawingml/2006/main" noChangeAspect="1"/>
+            </wp:cNvGraphicFramePr>
+            <a:graphic xmlns:a="http://schemas.openxmlformats.org/drawingml/2006/main">
+              <a:graphicData uri="http://schemas.openxmlformats.org/drawingml/2006/picture">
+                <pic:pic xmlns:pic="http://schemas.openxmlformats.org/drawingml/2006/picture">
+                  <pic:nvPicPr>
+                    <pic:cNvPr id="0" name="Picture 32" descr="C:\Users\JITOLEDO\Downloads\EduDown-master\diagramas\secuencia\secuencia_matchImagen.png"/>
+                    <pic:cNvPicPr>
+                      <a:picLocks noChangeAspect="1" noChangeArrowheads="1"/>
+                    </pic:cNvPicPr>
+                  </pic:nvPicPr>
+                  <pic:blipFill>
+                    <a:blip r:embed="rId37">
+                      <a:extLst>
+                        <a:ext uri="{28A0092B-C50C-407E-A947-70E740481C1C}">
+                          <a14:useLocalDpi xmlns:a14="http://schemas.microsoft.com/office/drawing/2010/main" val="0"/>
+                        </a:ext>
+                      </a:extLst>
+                    </a:blip>
+                    <a:srcRect/>
+                    <a:stretch>
+                      <a:fillRect/>
+                    </a:stretch>
+                  </pic:blipFill>
+                  <pic:spPr bwMode="auto">
+                    <a:xfrm>
+                      <a:off x="0" y="0"/>
+                      <a:ext cx="5612130" cy="4071545"/>
+                    </a:xfrm>
+                    <a:prstGeom prst="rect">
+                      <a:avLst/>
+                    </a:prstGeom>
+                    <a:noFill/>
+                    <a:ln>
+                      <a:noFill/>
+                    </a:ln>
+                  </pic:spPr>
+                </pic:pic>
+              </a:graphicData>
+            </a:graphic>
+          </wp:inline>
+        </w:drawing>
+      </w:r>
+    </w:p>
+    <w:p>
+      <w:pPr>
+        <w:pStyle w:val="Ttulo3"/>
+        <w:numPr>
+          <w:ilvl w:val="0"/>
+          <w:numId w:val="36"/>
+        </w:numPr>
+        <w:rPr>
+          <w:rFonts w:ascii="Times New Roman" w:hAnsi="Times New Roman" w:cs="Times New Roman"/>
+          <w:color w:val="000000" w:themeColor="text1"/>
+        </w:rPr>
+      </w:pPr>
+      <w:r>
+        <w:rPr>
+          <w:rFonts w:ascii="Times New Roman" w:hAnsi="Times New Roman" w:cs="Times New Roman"/>
+          <w:color w:val="000000" w:themeColor="text1"/>
+        </w:rPr>
+        <w:lastRenderedPageBreak/>
+        <w:t>Creación juego</w:t>
+      </w:r>
+      <w:r>
+        <w:rPr>
+          <w:rFonts w:ascii="Times New Roman" w:hAnsi="Times New Roman" w:cs="Times New Roman"/>
+          <w:color w:val="000000" w:themeColor="text1"/>
+        </w:rPr>
+        <w:t xml:space="preserve"> </w:t>
+      </w:r>
+      <w:proofErr w:type="spellStart"/>
+      <w:r>
+        <w:rPr>
+          <w:rFonts w:ascii="Times New Roman" w:hAnsi="Times New Roman" w:cs="Times New Roman"/>
+          <w:color w:val="000000" w:themeColor="text1"/>
+        </w:rPr>
+        <w:t>Memory</w:t>
+      </w:r>
+      <w:proofErr w:type="spellEnd"/>
+      <w:r>
+        <w:rPr>
+          <w:rFonts w:ascii="Times New Roman" w:hAnsi="Times New Roman" w:cs="Times New Roman"/>
+          <w:color w:val="000000" w:themeColor="text1"/>
+        </w:rPr>
+        <w:t xml:space="preserve"> </w:t>
+      </w:r>
+      <w:proofErr w:type="spellStart"/>
+      <w:r>
+        <w:rPr>
+          <w:rFonts w:ascii="Times New Roman" w:hAnsi="Times New Roman" w:cs="Times New Roman"/>
+          <w:color w:val="000000" w:themeColor="text1"/>
+        </w:rPr>
+        <w:t>Game</w:t>
+      </w:r>
+      <w:proofErr w:type="spellEnd"/>
+    </w:p>
+    <w:p>
+      <w:r>
+        <w:rPr>
+          <w:noProof/>
+          <w:lang w:val="es-MX" w:eastAsia="es-MX"/>
+        </w:rPr>
+        <w:drawing>
+          <wp:inline distT="0" distB="0" distL="0" distR="0">
+            <wp:extent cx="5612130" cy="4071545"/>
+            <wp:effectExtent l="0" t="0" r="7620" b="5715"/>
+            <wp:docPr id="37" name="Imagen 37" descr="C:\Users\JITOLEDO\Downloads\EduDown-master\diagramas\secuencia\secuencia_memorama.png"/>
+            <wp:cNvGraphicFramePr>
+              <a:graphicFrameLocks xmlns:a="http://schemas.openxmlformats.org/drawingml/2006/main" noChangeAspect="1"/>
+            </wp:cNvGraphicFramePr>
+            <a:graphic xmlns:a="http://schemas.openxmlformats.org/drawingml/2006/main">
+              <a:graphicData uri="http://schemas.openxmlformats.org/drawingml/2006/picture">
+                <pic:pic xmlns:pic="http://schemas.openxmlformats.org/drawingml/2006/picture">
+                  <pic:nvPicPr>
+                    <pic:cNvPr id="0" name="Picture 33" descr="C:\Users\JITOLEDO\Downloads\EduDown-master\diagramas\secuencia\secuencia_memorama.png"/>
+                    <pic:cNvPicPr>
+                      <a:picLocks noChangeAspect="1" noChangeArrowheads="1"/>
+                    </pic:cNvPicPr>
+                  </pic:nvPicPr>
+                  <pic:blipFill>
+                    <a:blip r:embed="rId38">
+                      <a:extLst>
+                        <a:ext uri="{28A0092B-C50C-407E-A947-70E740481C1C}">
+                          <a14:useLocalDpi xmlns:a14="http://schemas.microsoft.com/office/drawing/2010/main" val="0"/>
+                        </a:ext>
+                      </a:extLst>
+                    </a:blip>
+                    <a:srcRect/>
+                    <a:stretch>
+                      <a:fillRect/>
+                    </a:stretch>
+                  </pic:blipFill>
+                  <pic:spPr bwMode="auto">
+                    <a:xfrm>
+                      <a:off x="0" y="0"/>
+                      <a:ext cx="5612130" cy="4071545"/>
+                    </a:xfrm>
+                    <a:prstGeom prst="rect">
+                      <a:avLst/>
+                    </a:prstGeom>
+                    <a:noFill/>
+                    <a:ln>
+                      <a:noFill/>
+                    </a:ln>
+                  </pic:spPr>
+                </pic:pic>
+              </a:graphicData>
+            </a:graphic>
+          </wp:inline>
+        </w:drawing>
+      </w:r>
+    </w:p>
+    <w:p>
+      <w:pPr>
+        <w:pStyle w:val="Ttulo3"/>
+        <w:numPr>
+          <w:ilvl w:val="0"/>
+          <w:numId w:val="36"/>
+        </w:numPr>
+        <w:rPr>
+          <w:rFonts w:ascii="Times New Roman" w:hAnsi="Times New Roman" w:cs="Times New Roman"/>
+          <w:color w:val="000000" w:themeColor="text1"/>
+        </w:rPr>
+      </w:pPr>
+      <w:r>
+        <w:rPr>
+          <w:rFonts w:ascii="Times New Roman" w:hAnsi="Times New Roman" w:cs="Times New Roman"/>
+          <w:color w:val="000000" w:themeColor="text1"/>
+        </w:rPr>
+        <w:lastRenderedPageBreak/>
+        <w:t xml:space="preserve">Creación juego </w:t>
+      </w:r>
+      <w:proofErr w:type="spellStart"/>
+      <w:r>
+        <w:rPr>
+          <w:rFonts w:ascii="Times New Roman" w:hAnsi="Times New Roman" w:cs="Times New Roman"/>
+          <w:color w:val="000000" w:themeColor="text1"/>
+        </w:rPr>
+        <w:t>Lines</w:t>
+      </w:r>
+      <w:proofErr w:type="spellEnd"/>
+      <w:r>
+        <w:rPr>
+          <w:rFonts w:ascii="Times New Roman" w:hAnsi="Times New Roman" w:cs="Times New Roman"/>
+          <w:color w:val="000000" w:themeColor="text1"/>
+        </w:rPr>
+        <w:t xml:space="preserve"> </w:t>
+      </w:r>
+      <w:proofErr w:type="spellStart"/>
+      <w:r>
+        <w:rPr>
+          <w:rFonts w:ascii="Times New Roman" w:hAnsi="Times New Roman" w:cs="Times New Roman"/>
+          <w:color w:val="000000" w:themeColor="text1"/>
+        </w:rPr>
+        <w:t>Game</w:t>
+      </w:r>
+      <w:proofErr w:type="spellEnd"/>
+    </w:p>
+    <w:p>
+      <w:r>
+        <w:rPr>
+          <w:noProof/>
+          <w:lang w:val="es-MX" w:eastAsia="es-MX"/>
+        </w:rPr>
+        <w:drawing>
+          <wp:inline distT="0" distB="0" distL="0" distR="0">
+            <wp:extent cx="5612130" cy="4215975"/>
+            <wp:effectExtent l="0" t="0" r="7620" b="0"/>
+            <wp:docPr id="38" name="Imagen 38" descr="C:\Users\JITOLEDO\Downloads\EduDown-master\diagramas\secuencia\secuencia_relacionarlineas.png"/>
+            <wp:cNvGraphicFramePr>
+              <a:graphicFrameLocks xmlns:a="http://schemas.openxmlformats.org/drawingml/2006/main" noChangeAspect="1"/>
+            </wp:cNvGraphicFramePr>
+            <a:graphic xmlns:a="http://schemas.openxmlformats.org/drawingml/2006/main">
+              <a:graphicData uri="http://schemas.openxmlformats.org/drawingml/2006/picture">
+                <pic:pic xmlns:pic="http://schemas.openxmlformats.org/drawingml/2006/picture">
+                  <pic:nvPicPr>
+                    <pic:cNvPr id="0" name="Picture 34" descr="C:\Users\JITOLEDO\Downloads\EduDown-master\diagramas\secuencia\secuencia_relacionarlineas.png"/>
+                    <pic:cNvPicPr>
+                      <a:picLocks noChangeAspect="1" noChangeArrowheads="1"/>
+                    </pic:cNvPicPr>
+                  </pic:nvPicPr>
+                  <pic:blipFill>
+                    <a:blip r:embed="rId39">
+                      <a:extLst>
+                        <a:ext uri="{28A0092B-C50C-407E-A947-70E740481C1C}">
+                          <a14:useLocalDpi xmlns:a14="http://schemas.microsoft.com/office/drawing/2010/main" val="0"/>
+                        </a:ext>
+                      </a:extLst>
+                    </a:blip>
+                    <a:srcRect/>
+                    <a:stretch>
+                      <a:fillRect/>
+                    </a:stretch>
+                  </pic:blipFill>
+                  <pic:spPr bwMode="auto">
+                    <a:xfrm>
+                      <a:off x="0" y="0"/>
+                      <a:ext cx="5612130" cy="4215975"/>
+                    </a:xfrm>
+                    <a:prstGeom prst="rect">
+                      <a:avLst/>
+                    </a:prstGeom>
+                    <a:noFill/>
+                    <a:ln>
+                      <a:noFill/>
+                    </a:ln>
+                  </pic:spPr>
+                </pic:pic>
+              </a:graphicData>
+            </a:graphic>
+          </wp:inline>
+        </w:drawing>
+      </w:r>
+    </w:p>
+    <w:p>
+      <w:pPr>
+        <w:pStyle w:val="Ttulo3"/>
+        <w:numPr>
+          <w:ilvl w:val="0"/>
+          <w:numId w:val="36"/>
+        </w:numPr>
+        <w:rPr>
+          <w:rFonts w:ascii="Times New Roman" w:hAnsi="Times New Roman" w:cs="Times New Roman"/>
+          <w:color w:val="000000" w:themeColor="text1"/>
+        </w:rPr>
+      </w:pPr>
+      <w:r>
+        <w:rPr>
+          <w:rFonts w:ascii="Times New Roman" w:hAnsi="Times New Roman" w:cs="Times New Roman"/>
+          <w:color w:val="000000" w:themeColor="text1"/>
+        </w:rPr>
+        <w:lastRenderedPageBreak/>
+        <w:t xml:space="preserve">Creación juego </w:t>
+      </w:r>
+      <w:r>
+        <w:rPr>
+          <w:rFonts w:ascii="Times New Roman" w:hAnsi="Times New Roman" w:cs="Times New Roman"/>
+          <w:color w:val="000000" w:themeColor="text1"/>
+        </w:rPr>
+        <w:t xml:space="preserve"> Complete Word</w:t>
+      </w:r>
+    </w:p>
+    <w:p>
+      <w:r>
+        <w:rPr>
+          <w:noProof/>
+          <w:lang w:val="es-MX" w:eastAsia="es-MX"/>
+        </w:rPr>
+        <w:drawing>
+          <wp:inline distT="0" distB="0" distL="0" distR="0">
+            <wp:extent cx="5612130" cy="4291629"/>
+            <wp:effectExtent l="0" t="0" r="7620" b="0"/>
+            <wp:docPr id="39" name="Imagen 39" descr="C:\Users\JITOLEDO\Downloads\EduDown-master\diagramas\secuencia\secuencia_completar_palabra.png"/>
+            <wp:cNvGraphicFramePr>
+              <a:graphicFrameLocks xmlns:a="http://schemas.openxmlformats.org/drawingml/2006/main" noChangeAspect="1"/>
+            </wp:cNvGraphicFramePr>
+            <a:graphic xmlns:a="http://schemas.openxmlformats.org/drawingml/2006/main">
+              <a:graphicData uri="http://schemas.openxmlformats.org/drawingml/2006/picture">
+                <pic:pic xmlns:pic="http://schemas.openxmlformats.org/drawingml/2006/picture">
+                  <pic:nvPicPr>
+                    <pic:cNvPr id="0" name="Picture 35" descr="C:\Users\JITOLEDO\Downloads\EduDown-master\diagramas\secuencia\secuencia_completar_palabra.png"/>
+                    <pic:cNvPicPr>
+                      <a:picLocks noChangeAspect="1" noChangeArrowheads="1"/>
+                    </pic:cNvPicPr>
+                  </pic:nvPicPr>
+                  <pic:blipFill>
+                    <a:blip r:embed="rId40">
+                      <a:extLst>
+                        <a:ext uri="{28A0092B-C50C-407E-A947-70E740481C1C}">
+                          <a14:useLocalDpi xmlns:a14="http://schemas.microsoft.com/office/drawing/2010/main" val="0"/>
+                        </a:ext>
+                      </a:extLst>
+                    </a:blip>
+                    <a:srcRect/>
+                    <a:stretch>
+                      <a:fillRect/>
+                    </a:stretch>
+                  </pic:blipFill>
+                  <pic:spPr bwMode="auto">
+                    <a:xfrm>
+                      <a:off x="0" y="0"/>
+                      <a:ext cx="5612130" cy="4291629"/>
+                    </a:xfrm>
+                    <a:prstGeom prst="rect">
+                      <a:avLst/>
+                    </a:prstGeom>
+                    <a:noFill/>
+                    <a:ln>
+                      <a:noFill/>
+                    </a:ln>
+                  </pic:spPr>
+                </pic:pic>
+              </a:graphicData>
+            </a:graphic>
+          </wp:inline>
+        </w:drawing>
+      </w:r>
+    </w:p>
+    <w:p>
+      <w:pPr>
+        <w:pStyle w:val="Ttulo3"/>
+        <w:numPr>
+          <w:ilvl w:val="0"/>
+          <w:numId w:val="36"/>
+        </w:numPr>
+        <w:rPr>
+          <w:rFonts w:ascii="Times New Roman" w:hAnsi="Times New Roman" w:cs="Times New Roman"/>
+          <w:color w:val="000000" w:themeColor="text1"/>
+        </w:rPr>
+      </w:pPr>
+      <w:r>
+        <w:rPr>
+          <w:rFonts w:ascii="Times New Roman" w:hAnsi="Times New Roman" w:cs="Times New Roman"/>
+          <w:color w:val="000000" w:themeColor="text1"/>
+        </w:rPr>
+        <w:lastRenderedPageBreak/>
+        <w:t xml:space="preserve">Funcionamiento Match </w:t>
+      </w:r>
+      <w:proofErr w:type="spellStart"/>
+      <w:r>
+        <w:rPr>
+          <w:rFonts w:ascii="Times New Roman" w:hAnsi="Times New Roman" w:cs="Times New Roman"/>
+          <w:color w:val="000000" w:themeColor="text1"/>
+        </w:rPr>
+        <w:t>Game</w:t>
+      </w:r>
+      <w:proofErr w:type="spellEnd"/>
+    </w:p>
+    <w:p>
+      <w:r>
+        <w:rPr>
+          <w:noProof/>
+          <w:lang w:val="es-MX" w:eastAsia="es-MX"/>
+        </w:rPr>
+        <w:lastRenderedPageBreak/>
+        <w:drawing>
+          <wp:inline distT="0" distB="0" distL="0" distR="0">
+            <wp:extent cx="5612130" cy="8783889"/>
+            <wp:effectExtent l="0" t="0" r="7620" b="0"/>
+            <wp:docPr id="40" name="Imagen 40" descr="C:\Users\JITOLEDO\Downloads\EduDown-master\diagramas\secuencia\matchGame.png"/>
+            <wp:cNvGraphicFramePr>
+              <a:graphicFrameLocks xmlns:a="http://schemas.openxmlformats.org/drawingml/2006/main" noChangeAspect="1"/>
+            </wp:cNvGraphicFramePr>
+            <a:graphic xmlns:a="http://schemas.openxmlformats.org/drawingml/2006/main">
+              <a:graphicData uri="http://schemas.openxmlformats.org/drawingml/2006/picture">
+                <pic:pic xmlns:pic="http://schemas.openxmlformats.org/drawingml/2006/picture">
+                  <pic:nvPicPr>
+                    <pic:cNvPr id="0" name="Picture 36" descr="C:\Users\JITOLEDO\Downloads\EduDown-master\diagramas\secuencia\matchGame.png"/>
+                    <pic:cNvPicPr>
+                      <a:picLocks noChangeAspect="1" noChangeArrowheads="1"/>
+                    </pic:cNvPicPr>
+                  </pic:nvPicPr>
+                  <pic:blipFill>
+                    <a:blip r:embed="rId41">
+                      <a:extLst>
+                        <a:ext uri="{28A0092B-C50C-407E-A947-70E740481C1C}">
+                          <a14:useLocalDpi xmlns:a14="http://schemas.microsoft.com/office/drawing/2010/main" val="0"/>
+                        </a:ext>
+                      </a:extLst>
+                    </a:blip>
+                    <a:srcRect/>
+                    <a:stretch>
+                      <a:fillRect/>
+                    </a:stretch>
+                  </pic:blipFill>
+                  <pic:spPr bwMode="auto">
+                    <a:xfrm>
+                      <a:off x="0" y="0"/>
+                      <a:ext cx="5612130" cy="8783889"/>
+                    </a:xfrm>
+                    <a:prstGeom prst="rect">
+                      <a:avLst/>
+                    </a:prstGeom>
+                    <a:noFill/>
+                    <a:ln>
+                      <a:noFill/>
+                    </a:ln>
+                  </pic:spPr>
+                </pic:pic>
+              </a:graphicData>
+            </a:graphic>
+          </wp:inline>
+        </w:drawing>
+      </w:r>
+    </w:p>
+    <w:p>
+      <w:pPr>
+        <w:pStyle w:val="Ttulo3"/>
+        <w:numPr>
+          <w:ilvl w:val="0"/>
+          <w:numId w:val="36"/>
+        </w:numPr>
+        <w:rPr>
+          <w:rFonts w:ascii="Times New Roman" w:hAnsi="Times New Roman" w:cs="Times New Roman"/>
+          <w:color w:val="000000" w:themeColor="text1"/>
+        </w:rPr>
+      </w:pPr>
+      <w:r>
+        <w:rPr>
+          <w:rFonts w:ascii="Times New Roman" w:hAnsi="Times New Roman" w:cs="Times New Roman"/>
+          <w:color w:val="000000" w:themeColor="text1"/>
+        </w:rPr>
+        <w:lastRenderedPageBreak/>
+        <w:t xml:space="preserve">Funcionamiento </w:t>
+      </w:r>
+      <w:proofErr w:type="spellStart"/>
+      <w:r>
+        <w:rPr>
+          <w:rFonts w:ascii="Times New Roman" w:hAnsi="Times New Roman" w:cs="Times New Roman"/>
+          <w:color w:val="000000" w:themeColor="text1"/>
+        </w:rPr>
+        <w:t>Memory</w:t>
+      </w:r>
+      <w:proofErr w:type="spellEnd"/>
+      <w:r>
+        <w:rPr>
+          <w:rFonts w:ascii="Times New Roman" w:hAnsi="Times New Roman" w:cs="Times New Roman"/>
+          <w:color w:val="000000" w:themeColor="text1"/>
+        </w:rPr>
+        <w:t xml:space="preserve"> </w:t>
+      </w:r>
+      <w:proofErr w:type="spellStart"/>
+      <w:r>
+        <w:rPr>
+          <w:rFonts w:ascii="Times New Roman" w:hAnsi="Times New Roman" w:cs="Times New Roman"/>
+          <w:color w:val="000000" w:themeColor="text1"/>
+        </w:rPr>
+        <w:t>Game</w:t>
+      </w:r>
+      <w:proofErr w:type="spellEnd"/>
+    </w:p>
+    <w:p>
+      <w:r>
+        <w:rPr>
+          <w:noProof/>
+          <w:lang w:val="es-MX" w:eastAsia="es-MX"/>
+        </w:rPr>
+        <w:drawing>
+          <wp:inline distT="0" distB="0" distL="0" distR="0">
+            <wp:extent cx="5612130" cy="6246172"/>
+            <wp:effectExtent l="0" t="0" r="7620" b="2540"/>
+            <wp:docPr id="41" name="Imagen 41" descr="C:\Users\JITOLEDO\Downloads\EduDown-master\diagramas\secuencia\memorama.png"/>
+            <wp:cNvGraphicFramePr>
+              <a:graphicFrameLocks xmlns:a="http://schemas.openxmlformats.org/drawingml/2006/main" noChangeAspect="1"/>
+            </wp:cNvGraphicFramePr>
+            <a:graphic xmlns:a="http://schemas.openxmlformats.org/drawingml/2006/main">
+              <a:graphicData uri="http://schemas.openxmlformats.org/drawingml/2006/picture">
+                <pic:pic xmlns:pic="http://schemas.openxmlformats.org/drawingml/2006/picture">
+                  <pic:nvPicPr>
+                    <pic:cNvPr id="0" name="Picture 37" descr="C:\Users\JITOLEDO\Downloads\EduDown-master\diagramas\secuencia\memorama.png"/>
+                    <pic:cNvPicPr>
+                      <a:picLocks noChangeAspect="1" noChangeArrowheads="1"/>
+                    </pic:cNvPicPr>
+                  </pic:nvPicPr>
+                  <pic:blipFill>
+                    <a:blip r:embed="rId42">
+                      <a:extLst>
+                        <a:ext uri="{28A0092B-C50C-407E-A947-70E740481C1C}">
+                          <a14:useLocalDpi xmlns:a14="http://schemas.microsoft.com/office/drawing/2010/main" val="0"/>
+                        </a:ext>
+                      </a:extLst>
+                    </a:blip>
+                    <a:srcRect/>
+                    <a:stretch>
+                      <a:fillRect/>
+                    </a:stretch>
+                  </pic:blipFill>
+                  <pic:spPr bwMode="auto">
+                    <a:xfrm>
+                      <a:off x="0" y="0"/>
+                      <a:ext cx="5612130" cy="6246172"/>
+                    </a:xfrm>
+                    <a:prstGeom prst="rect">
+                      <a:avLst/>
+                    </a:prstGeom>
+                    <a:noFill/>
+                    <a:ln>
+                      <a:noFill/>
+                    </a:ln>
+                  </pic:spPr>
+                </pic:pic>
+              </a:graphicData>
+            </a:graphic>
+          </wp:inline>
+        </w:drawing>
+      </w:r>
+    </w:p>
+    <w:p>
+      <w:pPr>
+        <w:pStyle w:val="Ttulo3"/>
+        <w:numPr>
+          <w:ilvl w:val="0"/>
+          <w:numId w:val="36"/>
+        </w:numPr>
+        <w:rPr>
+          <w:rFonts w:ascii="Times New Roman" w:hAnsi="Times New Roman" w:cs="Times New Roman"/>
+          <w:color w:val="000000" w:themeColor="text1"/>
+        </w:rPr>
+      </w:pPr>
+      <w:r>
+        <w:rPr>
+          <w:rFonts w:ascii="Times New Roman" w:hAnsi="Times New Roman" w:cs="Times New Roman"/>
+          <w:color w:val="000000" w:themeColor="text1"/>
+        </w:rPr>
+        <w:lastRenderedPageBreak/>
+        <w:t xml:space="preserve">Funcionamiento </w:t>
+      </w:r>
+      <w:proofErr w:type="spellStart"/>
+      <w:r>
+        <w:rPr>
+          <w:rFonts w:ascii="Times New Roman" w:hAnsi="Times New Roman" w:cs="Times New Roman"/>
+          <w:color w:val="000000" w:themeColor="text1"/>
+        </w:rPr>
+        <w:t>Lines</w:t>
+      </w:r>
+      <w:proofErr w:type="spellEnd"/>
+      <w:r>
+        <w:rPr>
+          <w:rFonts w:ascii="Times New Roman" w:hAnsi="Times New Roman" w:cs="Times New Roman"/>
+          <w:color w:val="000000" w:themeColor="text1"/>
+        </w:rPr>
+        <w:t xml:space="preserve"> </w:t>
+      </w:r>
+      <w:proofErr w:type="spellStart"/>
+      <w:r>
+        <w:rPr>
+          <w:rFonts w:ascii="Times New Roman" w:hAnsi="Times New Roman" w:cs="Times New Roman"/>
+          <w:color w:val="000000" w:themeColor="text1"/>
+        </w:rPr>
+        <w:t>Game</w:t>
+      </w:r>
+      <w:proofErr w:type="spellEnd"/>
+    </w:p>
+    <w:p>
+      <w:r>
+        <w:rPr>
+          <w:noProof/>
+          <w:lang w:val="es-MX" w:eastAsia="es-MX"/>
+        </w:rPr>
+        <w:lastRenderedPageBreak/>
+        <w:drawing>
+          <wp:inline distT="0" distB="0" distL="0" distR="0">
+            <wp:extent cx="5612130" cy="8945484"/>
+            <wp:effectExtent l="0" t="0" r="7620" b="8255"/>
+            <wp:docPr id="42" name="Imagen 42" descr="C:\Users\JITOLEDO\Downloads\EduDown-master\diagramas\secuencia\linesGame.png"/>
+            <wp:cNvGraphicFramePr>
+              <a:graphicFrameLocks xmlns:a="http://schemas.openxmlformats.org/drawingml/2006/main" noChangeAspect="1"/>
+            </wp:cNvGraphicFramePr>
+            <a:graphic xmlns:a="http://schemas.openxmlformats.org/drawingml/2006/main">
+              <a:graphicData uri="http://schemas.openxmlformats.org/drawingml/2006/picture">
+                <pic:pic xmlns:pic="http://schemas.openxmlformats.org/drawingml/2006/picture">
+                  <pic:nvPicPr>
+                    <pic:cNvPr id="0" name="Picture 38" descr="C:\Users\JITOLEDO\Downloads\EduDown-master\diagramas\secuencia\linesGame.png"/>
+                    <pic:cNvPicPr>
+                      <a:picLocks noChangeAspect="1" noChangeArrowheads="1"/>
+                    </pic:cNvPicPr>
+                  </pic:nvPicPr>
+                  <pic:blipFill>
+                    <a:blip r:embed="rId43">
+                      <a:extLst>
+                        <a:ext uri="{28A0092B-C50C-407E-A947-70E740481C1C}">
+                          <a14:useLocalDpi xmlns:a14="http://schemas.microsoft.com/office/drawing/2010/main" val="0"/>
+                        </a:ext>
+                      </a:extLst>
+                    </a:blip>
+                    <a:srcRect/>
+                    <a:stretch>
+                      <a:fillRect/>
+                    </a:stretch>
+                  </pic:blipFill>
+                  <pic:spPr bwMode="auto">
+                    <a:xfrm>
+                      <a:off x="0" y="0"/>
+                      <a:ext cx="5612130" cy="8945484"/>
+                    </a:xfrm>
+                    <a:prstGeom prst="rect">
+                      <a:avLst/>
+                    </a:prstGeom>
+                    <a:noFill/>
+                    <a:ln>
+                      <a:noFill/>
+                    </a:ln>
+                  </pic:spPr>
+                </pic:pic>
+              </a:graphicData>
+            </a:graphic>
+          </wp:inline>
+        </w:drawing>
+      </w:r>
+    </w:p>
+    <w:p/>
+    <w:p/>
+    <w:p/>
+    <w:p/>
+    <w:p/>
+    <w:p/>
+    <w:p/>
+    <w:p/>
+    <w:p/>
+    <w:p/>
+    <w:p/>
+    <w:p/>
+    <w:p/>
+    <w:p/>
+    <w:p/>
+    <w:p/>
     <w:p>
       <w:pPr>
         <w:pStyle w:val="Ttulo1"/>
@@ -12261,7 +14300,7 @@
           <w:color w:val="000000" w:themeColor="text1"/>
         </w:rPr>
       </w:pPr>
-      <w:bookmarkStart w:id="47" w:name="_Toc422076804"/>
+      <w:bookmarkStart w:id="45" w:name="_Toc422076804"/>
       <w:r>
         <w:rPr>
           <w:rFonts w:ascii="Times New Roman" w:hAnsi="Times New Roman" w:cs="Times New Roman"/>
@@ -12269,7 +14308,7 @@
         </w:rPr>
         <w:t>Desarrollo</w:t>
       </w:r>
-      <w:bookmarkEnd w:id="47"/>
+      <w:bookmarkEnd w:id="45"/>
       <w:r>
         <w:rPr>
           <w:rFonts w:ascii="Times New Roman" w:hAnsi="Times New Roman" w:cs="Times New Roman"/>
@@ -12290,7 +14329,7 @@
           <w:color w:val="000000" w:themeColor="text1"/>
         </w:rPr>
       </w:pPr>
-      <w:bookmarkStart w:id="48" w:name="_Toc422076805"/>
+      <w:bookmarkStart w:id="46" w:name="_Toc422076805"/>
       <w:r>
         <w:rPr>
           <w:rFonts w:ascii="Times New Roman" w:hAnsi="Times New Roman" w:cs="Times New Roman"/>
@@ -12298,7 +14337,7 @@
         </w:rPr>
         <w:t>Resultados</w:t>
       </w:r>
-      <w:bookmarkEnd w:id="48"/>
+      <w:bookmarkEnd w:id="46"/>
     </w:p>
     <w:p/>
     <w:p/>
@@ -12338,10 +14377,9 @@
           <w:sz w:val="24"/>
           <w:szCs w:val="24"/>
         </w:rPr>
-        <w:lastRenderedPageBreak/>
         <w:t xml:space="preserve"> </w:t>
       </w:r>
-      <w:bookmarkStart w:id="49" w:name="_Toc422076806"/>
+      <w:bookmarkStart w:id="47" w:name="_Toc422076806"/>
       <w:r>
         <w:rPr>
           <w:rFonts w:ascii="Times New Roman" w:hAnsi="Times New Roman" w:cs="Times New Roman"/>
@@ -12349,7 +14387,7 @@
         </w:rPr>
         <w:t>Referencias</w:t>
       </w:r>
-      <w:bookmarkEnd w:id="49"/>
+      <w:bookmarkEnd w:id="47"/>
     </w:p>
     <w:p>
       <w:pPr>
@@ -12375,7 +14413,7 @@
         </w:rPr>
         <w:t xml:space="preserve">[1][2], Guiainfantil.com, “El Síndrome de Down: educación y futuro de los niños”, </w:t>
       </w:r>
-      <w:hyperlink r:id="rId21" w:history="1">
+      <w:hyperlink r:id="rId44" w:history="1">
         <w:r>
           <w:rPr>
             <w:rStyle w:val="Hipervnculo"/>
@@ -12421,7 +14459,7 @@
         </w:rPr>
         <w:t xml:space="preserve">Down España, “El Síndrome de Down”, </w:t>
       </w:r>
-      <w:hyperlink r:id="rId22" w:history="1">
+      <w:hyperlink r:id="rId45" w:history="1">
         <w:r>
           <w:rPr>
             <w:rStyle w:val="Hipervnculo"/>
@@ -12467,7 +14505,7 @@
         </w:rPr>
         <w:t xml:space="preserve">José A. Rodríguez (2013), “Aplicación Móvil para Síndrome de Down y Autismo” , </w:t>
       </w:r>
-      <w:hyperlink r:id="rId23" w:history="1">
+      <w:hyperlink r:id="rId46" w:history="1">
         <w:r>
           <w:rPr>
             <w:rStyle w:val="Hipervnculo"/>
@@ -12533,7 +14571,7 @@
         </w:rPr>
         <w:t xml:space="preserve">: un software para integrar a niños autistas y con síndrome de Down”, </w:t>
       </w:r>
-      <w:hyperlink r:id="rId24" w:history="1">
+      <w:hyperlink r:id="rId47" w:history="1">
         <w:r>
           <w:rPr>
             <w:rStyle w:val="Hipervnculo"/>
@@ -12579,7 +14617,7 @@
         </w:rPr>
         <w:t xml:space="preserve">Síndrome de Down, “Características del SD”, </w:t>
       </w:r>
-      <w:hyperlink r:id="rId25" w:history="1">
+      <w:hyperlink r:id="rId48" w:history="1">
         <w:r>
           <w:rPr>
             <w:rStyle w:val="Hipervnculo"/>
@@ -12636,7 +14674,7 @@
         </w:rPr>
         <w:t xml:space="preserve">, Sistema de Comunicación Aumentativa y Adaptativa(2009), </w:t>
       </w:r>
-      <w:hyperlink r:id="rId26" w:history="1">
+      <w:hyperlink r:id="rId49" w:history="1">
         <w:r>
           <w:rPr>
             <w:rStyle w:val="Hipervnculo"/>
@@ -12742,7 +14780,7 @@
         </w:rPr>
         <w:t xml:space="preserve">: Sistema de Creación de Comunicadores Personalizados para la Integración”, </w:t>
       </w:r>
-      <w:hyperlink r:id="rId27" w:history="1">
+      <w:hyperlink r:id="rId50" w:history="1">
         <w:r>
           <w:rPr>
             <w:rStyle w:val="Hipervnculo"/>
@@ -12799,7 +14837,7 @@
         </w:rPr>
         <w:t xml:space="preserve">, Sistema de Comunicación Aumentativa y Adaptativa(2009), </w:t>
       </w:r>
-      <w:hyperlink r:id="rId28" w:history="1">
+      <w:hyperlink r:id="rId51" w:history="1">
         <w:r>
           <w:rPr>
             <w:rStyle w:val="Hipervnculo"/>
@@ -12845,7 +14883,7 @@
         </w:rPr>
         <w:t xml:space="preserve">Fundación Orange, “Sígueme” , </w:t>
       </w:r>
-      <w:hyperlink r:id="rId29" w:history="1">
+      <w:hyperlink r:id="rId52" w:history="1">
         <w:r>
           <w:rPr>
             <w:rStyle w:val="Hipervnculo"/>
@@ -12902,7 +14940,7 @@
         </w:rPr>
         <w:t xml:space="preserve"> </w:t>
       </w:r>
-      <w:hyperlink r:id="rId30" w:history="1">
+      <w:hyperlink r:id="rId53" w:history="1">
         <w:r>
           <w:rPr>
             <w:rStyle w:val="Hipervnculo"/>
@@ -12951,6 +14989,7 @@
           <w:szCs w:val="20"/>
           <w:shd w:val="clear" w:color="auto" w:fill="FFFFFF"/>
         </w:rPr>
+        <w:lastRenderedPageBreak/>
         <w:t>[3],</w:t>
       </w:r>
       <w:r>
@@ -12982,7 +15021,7 @@
         </w:rPr>
         <w:t xml:space="preserve">, “Definición de Lectoescritura” </w:t>
       </w:r>
-      <w:hyperlink r:id="rId31" w:history="1">
+      <w:hyperlink r:id="rId54" w:history="1">
         <w:r>
           <w:rPr>
             <w:rStyle w:val="Hipervnculo"/>
@@ -13043,7 +15082,7 @@
         </w:rPr>
         <w:t xml:space="preserve"> Google App Engine , </w:t>
       </w:r>
-      <w:hyperlink r:id="rId32" w:history="1">
+      <w:hyperlink r:id="rId55" w:history="1">
         <w:r>
           <w:rPr>
             <w:rStyle w:val="Hipervnculo"/>
@@ -13119,7 +15158,7 @@
         </w:rPr>
         <w:t xml:space="preserve">[5], Maestros del Web, “Qué es JavaScript”, </w:t>
       </w:r>
-      <w:hyperlink r:id="rId33" w:history="1">
+      <w:hyperlink r:id="rId56" w:history="1">
         <w:r>
           <w:rPr>
             <w:rStyle w:val="Hipervnculo"/>
@@ -13169,7 +15208,7 @@
         </w:rPr>
         <w:t>[6],  Maestros del Web, “JavaScript fácil y rápido con JQuery”</w:t>
       </w:r>
-      <w:hyperlink r:id="rId34" w:history="1">
+      <w:hyperlink r:id="rId57" w:history="1">
         <w:r>
           <w:rPr>
             <w:rStyle w:val="Hipervnculo"/>
@@ -13221,7 +15260,7 @@
         </w:rPr>
         <w:t xml:space="preserve">[7], JQuery, ”Learning center”, </w:t>
       </w:r>
-      <w:hyperlink r:id="rId35" w:history="1">
+      <w:hyperlink r:id="rId58" w:history="1">
         <w:r>
           <w:rPr>
             <w:rStyle w:val="Hipervnculo"/>
@@ -13319,7 +15358,7 @@
         </w:rPr>
         <w:t xml:space="preserve"> y software, “Teoría de colisiones 2D: conceptos básicos”, </w:t>
       </w:r>
-      <w:hyperlink r:id="rId36" w:history="1">
+      <w:hyperlink r:id="rId59" w:history="1">
         <w:r>
           <w:rPr>
             <w:rStyle w:val="Hipervnculo"/>
@@ -13413,7 +15452,7 @@
         </w:rPr>
         <w:t xml:space="preserve"> y animación de un objeto” </w:t>
       </w:r>
-      <w:hyperlink r:id="rId37" w:history="1">
+      <w:hyperlink r:id="rId60" w:history="1">
         <w:r>
           <w:rPr>
             <w:rStyle w:val="Hipervnculo"/>
@@ -13448,8 +15487,8 @@
       </w:pPr>
     </w:p>
     <w:sectPr>
-      <w:headerReference w:type="default" r:id="rId38"/>
-      <w:footerReference w:type="default" r:id="rId39"/>
+      <w:headerReference w:type="default" r:id="rId61"/>
+      <w:footerReference w:type="default" r:id="rId62"/>
       <w:pgSz w:w="12240" w:h="15840"/>
       <w:pgMar w:top="1417" w:right="1701" w:bottom="1417" w:left="1701" w:header="708" w:footer="708" w:gutter="0"/>
       <w:pgNumType w:start="1"/>
@@ -13535,7 +15574,7 @@
           <w:rPr>
             <w:noProof/>
           </w:rPr>
-          <w:t>28</w:t>
+          <w:t>56</w:t>
         </w:r>
         <w:r>
           <w:fldChar w:fldCharType="end"/>
@@ -13862,7 +15901,7 @@
   <w:abstractNum w:abstractNumId="3">
     <w:nsid w:val="08D34710"/>
     <w:multiLevelType w:val="hybridMultilevel"/>
-    <w:tmpl w:val="9F32CAF0"/>
+    <w:tmpl w:val="48CC385C"/>
     <w:lvl w:ilvl="0" w:tplc="080A000F">
       <w:start w:val="1"/>
       <w:numFmt w:val="decimal"/>
@@ -13949,6 +15988,95 @@
     </w:lvl>
   </w:abstractNum>
   <w:abstractNum w:abstractNumId="4">
+    <w:nsid w:val="0AC2719C"/>
+    <w:multiLevelType w:val="hybridMultilevel"/>
+    <w:tmpl w:val="6E426674"/>
+    <w:lvl w:ilvl="0" w:tplc="778CC858">
+      <w:start w:val="1"/>
+      <w:numFmt w:val="decimal"/>
+      <w:lvlText w:val="1.%1"/>
+      <w:lvlJc w:val="left"/>
+      <w:pPr>
+        <w:ind w:left="720" w:hanging="360"/>
+      </w:pPr>
+      <w:rPr>
+        <w:rFonts w:hint="default"/>
+      </w:rPr>
+    </w:lvl>
+    <w:lvl w:ilvl="1" w:tplc="080A0019" w:tentative="1">
+      <w:start w:val="1"/>
+      <w:numFmt w:val="lowerLetter"/>
+      <w:lvlText w:val="%2."/>
+      <w:lvlJc w:val="left"/>
+      <w:pPr>
+        <w:ind w:left="1440" w:hanging="360"/>
+      </w:pPr>
+    </w:lvl>
+    <w:lvl w:ilvl="2" w:tplc="080A001B" w:tentative="1">
+      <w:start w:val="1"/>
+      <w:numFmt w:val="lowerRoman"/>
+      <w:lvlText w:val="%3."/>
+      <w:lvlJc w:val="right"/>
+      <w:pPr>
+        <w:ind w:left="2160" w:hanging="180"/>
+      </w:pPr>
+    </w:lvl>
+    <w:lvl w:ilvl="3" w:tplc="080A000F" w:tentative="1">
+      <w:start w:val="1"/>
+      <w:numFmt w:val="decimal"/>
+      <w:lvlText w:val="%4."/>
+      <w:lvlJc w:val="left"/>
+      <w:pPr>
+        <w:ind w:left="2880" w:hanging="360"/>
+      </w:pPr>
+    </w:lvl>
+    <w:lvl w:ilvl="4" w:tplc="080A0019" w:tentative="1">
+      <w:start w:val="1"/>
+      <w:numFmt w:val="lowerLetter"/>
+      <w:lvlText w:val="%5."/>
+      <w:lvlJc w:val="left"/>
+      <w:pPr>
+        <w:ind w:left="3600" w:hanging="360"/>
+      </w:pPr>
+    </w:lvl>
+    <w:lvl w:ilvl="5" w:tplc="080A001B" w:tentative="1">
+      <w:start w:val="1"/>
+      <w:numFmt w:val="lowerRoman"/>
+      <w:lvlText w:val="%6."/>
+      <w:lvlJc w:val="right"/>
+      <w:pPr>
+        <w:ind w:left="4320" w:hanging="180"/>
+      </w:pPr>
+    </w:lvl>
+    <w:lvl w:ilvl="6" w:tplc="080A000F" w:tentative="1">
+      <w:start w:val="1"/>
+      <w:numFmt w:val="decimal"/>
+      <w:lvlText w:val="%7."/>
+      <w:lvlJc w:val="left"/>
+      <w:pPr>
+        <w:ind w:left="5040" w:hanging="360"/>
+      </w:pPr>
+    </w:lvl>
+    <w:lvl w:ilvl="7" w:tplc="080A0019" w:tentative="1">
+      <w:start w:val="1"/>
+      <w:numFmt w:val="lowerLetter"/>
+      <w:lvlText w:val="%8."/>
+      <w:lvlJc w:val="left"/>
+      <w:pPr>
+        <w:ind w:left="5760" w:hanging="360"/>
+      </w:pPr>
+    </w:lvl>
+    <w:lvl w:ilvl="8" w:tplc="080A001B" w:tentative="1">
+      <w:start w:val="1"/>
+      <w:numFmt w:val="lowerRoman"/>
+      <w:lvlText w:val="%9."/>
+      <w:lvlJc w:val="right"/>
+      <w:pPr>
+        <w:ind w:left="6480" w:hanging="180"/>
+      </w:pPr>
+    </w:lvl>
+  </w:abstractNum>
+  <w:abstractNum w:abstractNumId="5">
     <w:nsid w:val="0F3C2CE6"/>
     <w:multiLevelType w:val="hybridMultilevel"/>
     <w:tmpl w:val="5BE27442"/>
@@ -14061,14 +16189,14 @@
       </w:rPr>
     </w:lvl>
   </w:abstractNum>
-  <w:abstractNum w:abstractNumId="5">
+  <w:abstractNum w:abstractNumId="6">
     <w:nsid w:val="13F30013"/>
     <w:multiLevelType w:val="hybridMultilevel"/>
-    <w:tmpl w:val="D05C0F40"/>
-    <w:lvl w:ilvl="0" w:tplc="E8FC918A">
+    <w:tmpl w:val="6FEAF642"/>
+    <w:lvl w:ilvl="0" w:tplc="9FE0CD5A">
       <w:start w:val="1"/>
       <w:numFmt w:val="decimal"/>
-      <w:lvlText w:val="3.1.%1"/>
+      <w:lvlText w:val="4.3.%1"/>
       <w:lvlJc w:val="left"/>
       <w:pPr>
         <w:ind w:left="1800" w:hanging="360"/>
@@ -14150,7 +16278,7 @@
       </w:pPr>
     </w:lvl>
   </w:abstractNum>
-  <w:abstractNum w:abstractNumId="6">
+  <w:abstractNum w:abstractNumId="7">
     <w:nsid w:val="15841F1F"/>
     <w:multiLevelType w:val="hybridMultilevel"/>
     <w:tmpl w:val="257A23EC"/>
@@ -14263,7 +16391,7 @@
       </w:rPr>
     </w:lvl>
   </w:abstractNum>
-  <w:abstractNum w:abstractNumId="7">
+  <w:abstractNum w:abstractNumId="8">
     <w:nsid w:val="28700D58"/>
     <w:multiLevelType w:val="hybridMultilevel"/>
     <w:tmpl w:val="168A0C58"/>
@@ -14376,7 +16504,7 @@
       </w:rPr>
     </w:lvl>
   </w:abstractNum>
-  <w:abstractNum w:abstractNumId="8">
+  <w:abstractNum w:abstractNumId="9">
     <w:nsid w:val="2E913227"/>
     <w:multiLevelType w:val="hybridMultilevel"/>
     <w:tmpl w:val="8D2AF4BA"/>
@@ -14489,7 +16617,7 @@
       </w:rPr>
     </w:lvl>
   </w:abstractNum>
-  <w:abstractNum w:abstractNumId="9">
+  <w:abstractNum w:abstractNumId="10">
     <w:nsid w:val="2F260205"/>
     <w:multiLevelType w:val="hybridMultilevel"/>
     <w:tmpl w:val="761EFC8A"/>
@@ -14578,7 +16706,7 @@
       </w:pPr>
     </w:lvl>
   </w:abstractNum>
-  <w:abstractNum w:abstractNumId="10">
+  <w:abstractNum w:abstractNumId="11">
     <w:nsid w:val="33353313"/>
     <w:multiLevelType w:val="hybridMultilevel"/>
     <w:tmpl w:val="2516124A"/>
@@ -14691,7 +16819,7 @@
       </w:rPr>
     </w:lvl>
   </w:abstractNum>
-  <w:abstractNum w:abstractNumId="11">
+  <w:abstractNum w:abstractNumId="12">
     <w:nsid w:val="354317FC"/>
     <w:multiLevelType w:val="hybridMultilevel"/>
     <w:tmpl w:val="A866FE66"/>
@@ -14780,7 +16908,96 @@
       </w:pPr>
     </w:lvl>
   </w:abstractNum>
-  <w:abstractNum w:abstractNumId="12">
+  <w:abstractNum w:abstractNumId="13">
+    <w:nsid w:val="371C7593"/>
+    <w:multiLevelType w:val="hybridMultilevel"/>
+    <w:tmpl w:val="84F63E1A"/>
+    <w:lvl w:ilvl="0" w:tplc="9FE0CD5A">
+      <w:start w:val="1"/>
+      <w:numFmt w:val="decimal"/>
+      <w:lvlText w:val="4.3.%1"/>
+      <w:lvlJc w:val="left"/>
+      <w:pPr>
+        <w:ind w:left="1800" w:hanging="360"/>
+      </w:pPr>
+      <w:rPr>
+        <w:rFonts w:hint="default"/>
+      </w:rPr>
+    </w:lvl>
+    <w:lvl w:ilvl="1" w:tplc="080A0019" w:tentative="1">
+      <w:start w:val="1"/>
+      <w:numFmt w:val="lowerLetter"/>
+      <w:lvlText w:val="%2."/>
+      <w:lvlJc w:val="left"/>
+      <w:pPr>
+        <w:ind w:left="2520" w:hanging="360"/>
+      </w:pPr>
+    </w:lvl>
+    <w:lvl w:ilvl="2" w:tplc="080A001B" w:tentative="1">
+      <w:start w:val="1"/>
+      <w:numFmt w:val="lowerRoman"/>
+      <w:lvlText w:val="%3."/>
+      <w:lvlJc w:val="right"/>
+      <w:pPr>
+        <w:ind w:left="3240" w:hanging="180"/>
+      </w:pPr>
+    </w:lvl>
+    <w:lvl w:ilvl="3" w:tplc="080A000F" w:tentative="1">
+      <w:start w:val="1"/>
+      <w:numFmt w:val="decimal"/>
+      <w:lvlText w:val="%4."/>
+      <w:lvlJc w:val="left"/>
+      <w:pPr>
+        <w:ind w:left="3960" w:hanging="360"/>
+      </w:pPr>
+    </w:lvl>
+    <w:lvl w:ilvl="4" w:tplc="080A0019" w:tentative="1">
+      <w:start w:val="1"/>
+      <w:numFmt w:val="lowerLetter"/>
+      <w:lvlText w:val="%5."/>
+      <w:lvlJc w:val="left"/>
+      <w:pPr>
+        <w:ind w:left="4680" w:hanging="360"/>
+      </w:pPr>
+    </w:lvl>
+    <w:lvl w:ilvl="5" w:tplc="080A001B" w:tentative="1">
+      <w:start w:val="1"/>
+      <w:numFmt w:val="lowerRoman"/>
+      <w:lvlText w:val="%6."/>
+      <w:lvlJc w:val="right"/>
+      <w:pPr>
+        <w:ind w:left="5400" w:hanging="180"/>
+      </w:pPr>
+    </w:lvl>
+    <w:lvl w:ilvl="6" w:tplc="080A000F" w:tentative="1">
+      <w:start w:val="1"/>
+      <w:numFmt w:val="decimal"/>
+      <w:lvlText w:val="%7."/>
+      <w:lvlJc w:val="left"/>
+      <w:pPr>
+        <w:ind w:left="6120" w:hanging="360"/>
+      </w:pPr>
+    </w:lvl>
+    <w:lvl w:ilvl="7" w:tplc="080A0019" w:tentative="1">
+      <w:start w:val="1"/>
+      <w:numFmt w:val="lowerLetter"/>
+      <w:lvlText w:val="%8."/>
+      <w:lvlJc w:val="left"/>
+      <w:pPr>
+        <w:ind w:left="6840" w:hanging="360"/>
+      </w:pPr>
+    </w:lvl>
+    <w:lvl w:ilvl="8" w:tplc="080A001B" w:tentative="1">
+      <w:start w:val="1"/>
+      <w:numFmt w:val="lowerRoman"/>
+      <w:lvlText w:val="%9."/>
+      <w:lvlJc w:val="right"/>
+      <w:pPr>
+        <w:ind w:left="7560" w:hanging="180"/>
+      </w:pPr>
+    </w:lvl>
+  </w:abstractNum>
+  <w:abstractNum w:abstractNumId="14">
     <w:nsid w:val="37F74E0C"/>
     <w:multiLevelType w:val="hybridMultilevel"/>
     <w:tmpl w:val="E9F879E4"/>
@@ -14893,7 +17110,7 @@
       </w:rPr>
     </w:lvl>
   </w:abstractNum>
-  <w:abstractNum w:abstractNumId="13">
+  <w:abstractNum w:abstractNumId="15">
     <w:nsid w:val="3D467179"/>
     <w:multiLevelType w:val="hybridMultilevel"/>
     <w:tmpl w:val="F30259B2"/>
@@ -14982,7 +17199,7 @@
       </w:pPr>
     </w:lvl>
   </w:abstractNum>
-  <w:abstractNum w:abstractNumId="14">
+  <w:abstractNum w:abstractNumId="16">
     <w:nsid w:val="3F24082A"/>
     <w:multiLevelType w:val="hybridMultilevel"/>
     <w:tmpl w:val="12B4EAE4"/>
@@ -15071,7 +17288,7 @@
       </w:pPr>
     </w:lvl>
   </w:abstractNum>
-  <w:abstractNum w:abstractNumId="15">
+  <w:abstractNum w:abstractNumId="17">
     <w:nsid w:val="4C923D0E"/>
     <w:multiLevelType w:val="hybridMultilevel"/>
     <w:tmpl w:val="F70C0C40"/>
@@ -15160,7 +17377,7 @@
       </w:pPr>
     </w:lvl>
   </w:abstractNum>
-  <w:abstractNum w:abstractNumId="16">
+  <w:abstractNum w:abstractNumId="18">
     <w:nsid w:val="542B30EC"/>
     <w:multiLevelType w:val="hybridMultilevel"/>
     <w:tmpl w:val="1C8ECECA"/>
@@ -15273,7 +17490,7 @@
       </w:rPr>
     </w:lvl>
   </w:abstractNum>
-  <w:abstractNum w:abstractNumId="17">
+  <w:abstractNum w:abstractNumId="19">
     <w:nsid w:val="580D31FE"/>
     <w:multiLevelType w:val="hybridMultilevel"/>
     <w:tmpl w:val="5704BA90"/>
@@ -15386,7 +17603,7 @@
       </w:rPr>
     </w:lvl>
   </w:abstractNum>
-  <w:abstractNum w:abstractNumId="18">
+  <w:abstractNum w:abstractNumId="20">
     <w:nsid w:val="591F3F38"/>
     <w:multiLevelType w:val="hybridMultilevel"/>
     <w:tmpl w:val="3294CA7E"/>
@@ -15499,7 +17716,96 @@
       </w:rPr>
     </w:lvl>
   </w:abstractNum>
-  <w:abstractNum w:abstractNumId="19">
+  <w:abstractNum w:abstractNumId="21">
+    <w:nsid w:val="5C381F36"/>
+    <w:multiLevelType w:val="hybridMultilevel"/>
+    <w:tmpl w:val="D05C0F40"/>
+    <w:lvl w:ilvl="0" w:tplc="E8FC918A">
+      <w:start w:val="1"/>
+      <w:numFmt w:val="decimal"/>
+      <w:lvlText w:val="3.1.%1"/>
+      <w:lvlJc w:val="left"/>
+      <w:pPr>
+        <w:ind w:left="1800" w:hanging="360"/>
+      </w:pPr>
+      <w:rPr>
+        <w:rFonts w:hint="default"/>
+      </w:rPr>
+    </w:lvl>
+    <w:lvl w:ilvl="1" w:tplc="080A0019" w:tentative="1">
+      <w:start w:val="1"/>
+      <w:numFmt w:val="lowerLetter"/>
+      <w:lvlText w:val="%2."/>
+      <w:lvlJc w:val="left"/>
+      <w:pPr>
+        <w:ind w:left="2520" w:hanging="360"/>
+      </w:pPr>
+    </w:lvl>
+    <w:lvl w:ilvl="2" w:tplc="080A001B" w:tentative="1">
+      <w:start w:val="1"/>
+      <w:numFmt w:val="lowerRoman"/>
+      <w:lvlText w:val="%3."/>
+      <w:lvlJc w:val="right"/>
+      <w:pPr>
+        <w:ind w:left="3240" w:hanging="180"/>
+      </w:pPr>
+    </w:lvl>
+    <w:lvl w:ilvl="3" w:tplc="080A000F" w:tentative="1">
+      <w:start w:val="1"/>
+      <w:numFmt w:val="decimal"/>
+      <w:lvlText w:val="%4."/>
+      <w:lvlJc w:val="left"/>
+      <w:pPr>
+        <w:ind w:left="3960" w:hanging="360"/>
+      </w:pPr>
+    </w:lvl>
+    <w:lvl w:ilvl="4" w:tplc="080A0019" w:tentative="1">
+      <w:start w:val="1"/>
+      <w:numFmt w:val="lowerLetter"/>
+      <w:lvlText w:val="%5."/>
+      <w:lvlJc w:val="left"/>
+      <w:pPr>
+        <w:ind w:left="4680" w:hanging="360"/>
+      </w:pPr>
+    </w:lvl>
+    <w:lvl w:ilvl="5" w:tplc="080A001B" w:tentative="1">
+      <w:start w:val="1"/>
+      <w:numFmt w:val="lowerRoman"/>
+      <w:lvlText w:val="%6."/>
+      <w:lvlJc w:val="right"/>
+      <w:pPr>
+        <w:ind w:left="5400" w:hanging="180"/>
+      </w:pPr>
+    </w:lvl>
+    <w:lvl w:ilvl="6" w:tplc="080A000F" w:tentative="1">
+      <w:start w:val="1"/>
+      <w:numFmt w:val="decimal"/>
+      <w:lvlText w:val="%7."/>
+      <w:lvlJc w:val="left"/>
+      <w:pPr>
+        <w:ind w:left="6120" w:hanging="360"/>
+      </w:pPr>
+    </w:lvl>
+    <w:lvl w:ilvl="7" w:tplc="080A0019" w:tentative="1">
+      <w:start w:val="1"/>
+      <w:numFmt w:val="lowerLetter"/>
+      <w:lvlText w:val="%8."/>
+      <w:lvlJc w:val="left"/>
+      <w:pPr>
+        <w:ind w:left="6840" w:hanging="360"/>
+      </w:pPr>
+    </w:lvl>
+    <w:lvl w:ilvl="8" w:tplc="080A001B" w:tentative="1">
+      <w:start w:val="1"/>
+      <w:numFmt w:val="lowerRoman"/>
+      <w:lvlText w:val="%9."/>
+      <w:lvlJc w:val="right"/>
+      <w:pPr>
+        <w:ind w:left="7560" w:hanging="180"/>
+      </w:pPr>
+    </w:lvl>
+  </w:abstractNum>
+  <w:abstractNum w:abstractNumId="22">
     <w:nsid w:val="6331243F"/>
     <w:multiLevelType w:val="hybridMultilevel"/>
     <w:tmpl w:val="5C5E0096"/>
@@ -15612,7 +17918,7 @@
       </w:rPr>
     </w:lvl>
   </w:abstractNum>
-  <w:abstractNum w:abstractNumId="20">
+  <w:abstractNum w:abstractNumId="23">
     <w:nsid w:val="65D325EB"/>
     <w:multiLevelType w:val="hybridMultilevel"/>
     <w:tmpl w:val="B18CE0DA"/>
@@ -15701,7 +18007,7 @@
       </w:pPr>
     </w:lvl>
   </w:abstractNum>
-  <w:abstractNum w:abstractNumId="21">
+  <w:abstractNum w:abstractNumId="24">
     <w:nsid w:val="66D00893"/>
     <w:multiLevelType w:val="hybridMultilevel"/>
     <w:tmpl w:val="6608CB40"/>
@@ -15814,7 +18120,7 @@
       </w:rPr>
     </w:lvl>
   </w:abstractNum>
-  <w:abstractNum w:abstractNumId="22">
+  <w:abstractNum w:abstractNumId="25">
     <w:nsid w:val="692D2AD2"/>
     <w:multiLevelType w:val="hybridMultilevel"/>
     <w:tmpl w:val="07C68034"/>
@@ -15927,7 +18233,7 @@
       </w:rPr>
     </w:lvl>
   </w:abstractNum>
-  <w:abstractNum w:abstractNumId="23">
+  <w:abstractNum w:abstractNumId="26">
     <w:nsid w:val="69465FFE"/>
     <w:multiLevelType w:val="hybridMultilevel"/>
     <w:tmpl w:val="FFDC31F8"/>
@@ -16016,7 +18322,7 @@
       </w:pPr>
     </w:lvl>
   </w:abstractNum>
-  <w:abstractNum w:abstractNumId="24">
+  <w:abstractNum w:abstractNumId="27">
     <w:nsid w:val="6AB610C6"/>
     <w:multiLevelType w:val="hybridMultilevel"/>
     <w:tmpl w:val="5E2AC6AA"/>
@@ -16105,7 +18411,7 @@
       </w:pPr>
     </w:lvl>
   </w:abstractNum>
-  <w:abstractNum w:abstractNumId="25">
+  <w:abstractNum w:abstractNumId="28">
     <w:nsid w:val="6B65576A"/>
     <w:multiLevelType w:val="hybridMultilevel"/>
     <w:tmpl w:val="8830059C"/>
@@ -16218,7 +18524,7 @@
       </w:rPr>
     </w:lvl>
   </w:abstractNum>
-  <w:abstractNum w:abstractNumId="26">
+  <w:abstractNum w:abstractNumId="29">
     <w:nsid w:val="6C390CE4"/>
     <w:multiLevelType w:val="hybridMultilevel"/>
     <w:tmpl w:val="9782C8D6"/>
@@ -16331,7 +18637,7 @@
       </w:rPr>
     </w:lvl>
   </w:abstractNum>
-  <w:abstractNum w:abstractNumId="27">
+  <w:abstractNum w:abstractNumId="30">
     <w:nsid w:val="6D4F4D70"/>
     <w:multiLevelType w:val="hybridMultilevel"/>
     <w:tmpl w:val="07988B46"/>
@@ -16444,7 +18750,96 @@
       </w:rPr>
     </w:lvl>
   </w:abstractNum>
-  <w:abstractNum w:abstractNumId="28">
+  <w:abstractNum w:abstractNumId="31">
+    <w:nsid w:val="796453D4"/>
+    <w:multiLevelType w:val="hybridMultilevel"/>
+    <w:tmpl w:val="399804DE"/>
+    <w:lvl w:ilvl="0" w:tplc="C27E0976">
+      <w:start w:val="1"/>
+      <w:numFmt w:val="decimal"/>
+      <w:lvlText w:val="4.5.%1"/>
+      <w:lvlJc w:val="left"/>
+      <w:pPr>
+        <w:ind w:left="1800" w:hanging="360"/>
+      </w:pPr>
+      <w:rPr>
+        <w:rFonts w:hint="default"/>
+      </w:rPr>
+    </w:lvl>
+    <w:lvl w:ilvl="1" w:tplc="080A0019" w:tentative="1">
+      <w:start w:val="1"/>
+      <w:numFmt w:val="lowerLetter"/>
+      <w:lvlText w:val="%2."/>
+      <w:lvlJc w:val="left"/>
+      <w:pPr>
+        <w:ind w:left="2520" w:hanging="360"/>
+      </w:pPr>
+    </w:lvl>
+    <w:lvl w:ilvl="2" w:tplc="080A001B" w:tentative="1">
+      <w:start w:val="1"/>
+      <w:numFmt w:val="lowerRoman"/>
+      <w:lvlText w:val="%3."/>
+      <w:lvlJc w:val="right"/>
+      <w:pPr>
+        <w:ind w:left="3240" w:hanging="180"/>
+      </w:pPr>
+    </w:lvl>
+    <w:lvl w:ilvl="3" w:tplc="080A000F" w:tentative="1">
+      <w:start w:val="1"/>
+      <w:numFmt w:val="decimal"/>
+      <w:lvlText w:val="%4."/>
+      <w:lvlJc w:val="left"/>
+      <w:pPr>
+        <w:ind w:left="3960" w:hanging="360"/>
+      </w:pPr>
+    </w:lvl>
+    <w:lvl w:ilvl="4" w:tplc="080A0019" w:tentative="1">
+      <w:start w:val="1"/>
+      <w:numFmt w:val="lowerLetter"/>
+      <w:lvlText w:val="%5."/>
+      <w:lvlJc w:val="left"/>
+      <w:pPr>
+        <w:ind w:left="4680" w:hanging="360"/>
+      </w:pPr>
+    </w:lvl>
+    <w:lvl w:ilvl="5" w:tplc="080A001B" w:tentative="1">
+      <w:start w:val="1"/>
+      <w:numFmt w:val="lowerRoman"/>
+      <w:lvlText w:val="%6."/>
+      <w:lvlJc w:val="right"/>
+      <w:pPr>
+        <w:ind w:left="5400" w:hanging="180"/>
+      </w:pPr>
+    </w:lvl>
+    <w:lvl w:ilvl="6" w:tplc="080A000F" w:tentative="1">
+      <w:start w:val="1"/>
+      <w:numFmt w:val="decimal"/>
+      <w:lvlText w:val="%7."/>
+      <w:lvlJc w:val="left"/>
+      <w:pPr>
+        <w:ind w:left="6120" w:hanging="360"/>
+      </w:pPr>
+    </w:lvl>
+    <w:lvl w:ilvl="7" w:tplc="080A0019" w:tentative="1">
+      <w:start w:val="1"/>
+      <w:numFmt w:val="lowerLetter"/>
+      <w:lvlText w:val="%8."/>
+      <w:lvlJc w:val="left"/>
+      <w:pPr>
+        <w:ind w:left="6840" w:hanging="360"/>
+      </w:pPr>
+    </w:lvl>
+    <w:lvl w:ilvl="8" w:tplc="080A001B" w:tentative="1">
+      <w:start w:val="1"/>
+      <w:numFmt w:val="lowerRoman"/>
+      <w:lvlText w:val="%9."/>
+      <w:lvlJc w:val="right"/>
+      <w:pPr>
+        <w:ind w:left="7560" w:hanging="180"/>
+      </w:pPr>
+    </w:lvl>
+  </w:abstractNum>
+  <w:abstractNum w:abstractNumId="32">
     <w:nsid w:val="7C4237B5"/>
     <w:multiLevelType w:val="hybridMultilevel"/>
     <w:tmpl w:val="F60497F8"/>
@@ -16533,7 +18928,96 @@
       </w:pPr>
     </w:lvl>
   </w:abstractNum>
-  <w:abstractNum w:abstractNumId="29">
+  <w:abstractNum w:abstractNumId="33">
+    <w:nsid w:val="7E433158"/>
+    <w:multiLevelType w:val="hybridMultilevel"/>
+    <w:tmpl w:val="D3EA762C"/>
+    <w:lvl w:ilvl="0" w:tplc="E8FC918A">
+      <w:start w:val="1"/>
+      <w:numFmt w:val="decimal"/>
+      <w:lvlText w:val="3.1.%1"/>
+      <w:lvlJc w:val="left"/>
+      <w:pPr>
+        <w:ind w:left="720" w:hanging="360"/>
+      </w:pPr>
+      <w:rPr>
+        <w:rFonts w:hint="default"/>
+      </w:rPr>
+    </w:lvl>
+    <w:lvl w:ilvl="1" w:tplc="080A0019" w:tentative="1">
+      <w:start w:val="1"/>
+      <w:numFmt w:val="lowerLetter"/>
+      <w:lvlText w:val="%2."/>
+      <w:lvlJc w:val="left"/>
+      <w:pPr>
+        <w:ind w:left="1440" w:hanging="360"/>
+      </w:pPr>
+    </w:lvl>
+    <w:lvl w:ilvl="2" w:tplc="080A001B" w:tentative="1">
+      <w:start w:val="1"/>
+      <w:numFmt w:val="lowerRoman"/>
+      <w:lvlText w:val="%3."/>
+      <w:lvlJc w:val="right"/>
+      <w:pPr>
+        <w:ind w:left="2160" w:hanging="180"/>
+      </w:pPr>
+    </w:lvl>
+    <w:lvl w:ilvl="3" w:tplc="080A000F" w:tentative="1">
+      <w:start w:val="1"/>
+      <w:numFmt w:val="decimal"/>
+      <w:lvlText w:val="%4."/>
+      <w:lvlJc w:val="left"/>
+      <w:pPr>
+        <w:ind w:left="2880" w:hanging="360"/>
+      </w:pPr>
+    </w:lvl>
+    <w:lvl w:ilvl="4" w:tplc="080A0019" w:tentative="1">
+      <w:start w:val="1"/>
+      <w:numFmt w:val="lowerLetter"/>
+      <w:lvlText w:val="%5."/>
+      <w:lvlJc w:val="left"/>
+      <w:pPr>
+        <w:ind w:left="3600" w:hanging="360"/>
+      </w:pPr>
+    </w:lvl>
+    <w:lvl w:ilvl="5" w:tplc="080A001B" w:tentative="1">
+      <w:start w:val="1"/>
+      <w:numFmt w:val="lowerRoman"/>
+      <w:lvlText w:val="%6."/>
+      <w:lvlJc w:val="right"/>
+      <w:pPr>
+        <w:ind w:left="4320" w:hanging="180"/>
+      </w:pPr>
+    </w:lvl>
+    <w:lvl w:ilvl="6" w:tplc="080A000F" w:tentative="1">
+      <w:start w:val="1"/>
+      <w:numFmt w:val="decimal"/>
+      <w:lvlText w:val="%7."/>
+      <w:lvlJc w:val="left"/>
+      <w:pPr>
+        <w:ind w:left="5040" w:hanging="360"/>
+      </w:pPr>
+    </w:lvl>
+    <w:lvl w:ilvl="7" w:tplc="080A0019" w:tentative="1">
+      <w:start w:val="1"/>
+      <w:numFmt w:val="lowerLetter"/>
+      <w:lvlText w:val="%8."/>
+      <w:lvlJc w:val="left"/>
+      <w:pPr>
+        <w:ind w:left="5760" w:hanging="360"/>
+      </w:pPr>
+    </w:lvl>
+    <w:lvl w:ilvl="8" w:tplc="080A001B" w:tentative="1">
+      <w:start w:val="1"/>
+      <w:numFmt w:val="lowerRoman"/>
+      <w:lvlText w:val="%9."/>
+      <w:lvlJc w:val="right"/>
+      <w:pPr>
+        <w:ind w:left="6480" w:hanging="180"/>
+      </w:pPr>
+    </w:lvl>
+  </w:abstractNum>
+  <w:abstractNum w:abstractNumId="34">
     <w:nsid w:val="7EE60FE4"/>
     <w:multiLevelType w:val="hybridMultilevel"/>
     <w:tmpl w:val="89F60332"/>
@@ -16622,7 +19106,7 @@
       </w:pPr>
     </w:lvl>
   </w:abstractNum>
-  <w:abstractNum w:abstractNumId="30">
+  <w:abstractNum w:abstractNumId="35">
     <w:nsid w:val="7F4B4188"/>
     <w:multiLevelType w:val="hybridMultilevel"/>
     <w:tmpl w:val="B592596C"/>
@@ -16715,7 +19199,7 @@
     <w:abstractNumId w:val="3"/>
   </w:num>
   <w:num w:numId="2">
-    <w:abstractNumId w:val="15"/>
+    <w:abstractNumId w:val="17"/>
   </w:num>
   <w:num w:numId="3">
     <w:abstractNumId w:val="1"/>
@@ -16724,85 +19208,100 @@
     <w:abstractNumId w:val="0"/>
   </w:num>
   <w:num w:numId="5">
+    <w:abstractNumId w:val="26"/>
+  </w:num>
+  <w:num w:numId="6">
     <w:abstractNumId w:val="23"/>
   </w:num>
-  <w:num w:numId="6">
-    <w:abstractNumId w:val="20"/>
+  <w:num w:numId="7">
+    <w:abstractNumId w:val="16"/>
   </w:num>
-  <w:num w:numId="7">
+  <w:num w:numId="8">
+    <w:abstractNumId w:val="27"/>
+  </w:num>
+  <w:num w:numId="9">
+    <w:abstractNumId w:val="32"/>
+  </w:num>
+  <w:num w:numId="10">
     <w:abstractNumId w:val="14"/>
   </w:num>
-  <w:num w:numId="8">
+  <w:num w:numId="11">
+    <w:abstractNumId w:val="29"/>
+  </w:num>
+  <w:num w:numId="12">
+    <w:abstractNumId w:val="10"/>
+  </w:num>
+  <w:num w:numId="13">
+    <w:abstractNumId w:val="9"/>
+  </w:num>
+  <w:num w:numId="14">
+    <w:abstractNumId w:val="18"/>
+  </w:num>
+  <w:num w:numId="15">
+    <w:abstractNumId w:val="28"/>
+  </w:num>
+  <w:num w:numId="16">
+    <w:abstractNumId w:val="19"/>
+  </w:num>
+  <w:num w:numId="17">
+    <w:abstractNumId w:val="22"/>
+  </w:num>
+  <w:num w:numId="18">
+    <w:abstractNumId w:val="11"/>
+  </w:num>
+  <w:num w:numId="19">
     <w:abstractNumId w:val="24"/>
   </w:num>
-  <w:num w:numId="9">
-    <w:abstractNumId w:val="28"/>
-  </w:num>
-  <w:num w:numId="10">
-    <w:abstractNumId w:val="12"/>
-  </w:num>
-  <w:num w:numId="11">
-    <w:abstractNumId w:val="26"/>
-  </w:num>
-  <w:num w:numId="12">
-    <w:abstractNumId w:val="9"/>
-  </w:num>
-  <w:num w:numId="13">
-    <w:abstractNumId w:val="8"/>
-  </w:num>
-  <w:num w:numId="14">
-    <w:abstractNumId w:val="16"/>
-  </w:num>
-  <w:num w:numId="15">
+  <w:num w:numId="20">
     <w:abstractNumId w:val="25"/>
   </w:num>
-  <w:num w:numId="16">
-    <w:abstractNumId w:val="17"/>
-  </w:num>
-  <w:num w:numId="17">
-    <w:abstractNumId w:val="19"/>
-  </w:num>
-  <w:num w:numId="18">
-    <w:abstractNumId w:val="10"/>
-  </w:num>
-  <w:num w:numId="19">
-    <w:abstractNumId w:val="21"/>
-  </w:num>
-  <w:num w:numId="20">
-    <w:abstractNumId w:val="22"/>
-  </w:num>
   <w:num w:numId="21">
-    <w:abstractNumId w:val="6"/>
+    <w:abstractNumId w:val="7"/>
   </w:num>
   <w:num w:numId="22">
-    <w:abstractNumId w:val="27"/>
+    <w:abstractNumId w:val="30"/>
   </w:num>
   <w:num w:numId="23">
-    <w:abstractNumId w:val="4"/>
+    <w:abstractNumId w:val="5"/>
   </w:num>
   <w:num w:numId="24">
-    <w:abstractNumId w:val="30"/>
+    <w:abstractNumId w:val="35"/>
   </w:num>
   <w:num w:numId="25">
     <w:abstractNumId w:val="2"/>
   </w:num>
   <w:num w:numId="26">
-    <w:abstractNumId w:val="11"/>
+    <w:abstractNumId w:val="12"/>
   </w:num>
   <w:num w:numId="27">
+    <w:abstractNumId w:val="15"/>
+  </w:num>
+  <w:num w:numId="28">
+    <w:abstractNumId w:val="34"/>
+  </w:num>
+  <w:num w:numId="29">
+    <w:abstractNumId w:val="6"/>
+  </w:num>
+  <w:num w:numId="30">
+    <w:abstractNumId w:val="20"/>
+  </w:num>
+  <w:num w:numId="31">
+    <w:abstractNumId w:val="8"/>
+  </w:num>
+  <w:num w:numId="32">
+    <w:abstractNumId w:val="33"/>
+  </w:num>
+  <w:num w:numId="33">
+    <w:abstractNumId w:val="4"/>
+  </w:num>
+  <w:num w:numId="34">
+    <w:abstractNumId w:val="21"/>
+  </w:num>
+  <w:num w:numId="35">
     <w:abstractNumId w:val="13"/>
   </w:num>
-  <w:num w:numId="28">
-    <w:abstractNumId w:val="29"/>
-  </w:num>
-  <w:num w:numId="29">
-    <w:abstractNumId w:val="5"/>
-  </w:num>
-  <w:num w:numId="30">
-    <w:abstractNumId w:val="18"/>
-  </w:num>
-  <w:num w:numId="31">
-    <w:abstractNumId w:val="7"/>
+  <w:num w:numId="36">
+    <w:abstractNumId w:val="31"/>
   </w:num>
 </w:numbering>
 </file>
@@ -17805,7 +20304,7 @@
 </file>
 
 <file path=customXml/itemProps1.xml><?xml version="1.0" encoding="utf-8"?>
-<ds:datastoreItem xmlns:ds="http://schemas.openxmlformats.org/officeDocument/2006/customXml" ds:itemID="{ADD8AE24-2FD6-4EB5-8C2C-2191A6DC589C}">
+<ds:datastoreItem xmlns:ds="http://schemas.openxmlformats.org/officeDocument/2006/customXml" ds:itemID="{0ABA2E05-4EC3-47AC-8579-DF02A4EA796A}">
   <ds:schemaRefs>
     <ds:schemaRef ds:uri="http://schemas.openxmlformats.org/officeDocument/2006/bibliography"/>
   </ds:schemaRefs>

</xml_diff>